<commit_message>
fixed to able to knit document
</commit_message>
<xml_diff>
--- a/final.docx
+++ b/final.docx
@@ -215,9 +215,15 @@
       </w:r>
       <w:r>
         <w:rPr>
+          <w:rStyle w:val="NormalTok"/>
+        </w:rPr>
+        <w:t xml:space="preserve"> </w:t>
+      </w:r>
+      <w:r>
+        <w:rPr>
           <w:rStyle w:val="CommentTok"/>
         </w:rPr>
-        <w:t xml:space="preserve"># Load the needed package(s) here</w:t>
+        <w:t xml:space="preserve">#Load the needed package(s) here</w:t>
       </w:r>
       <w:r>
         <w:br/>
@@ -244,7 +250,7 @@
         <w:rPr>
           <w:rStyle w:val="NormalTok"/>
         </w:rPr>
-        <w:t xml:space="preserve">(tidyverse, COVID19,gridExtra, usmap)</w:t>
+        <w:t xml:space="preserve">(tidyverse, COVID19,gridExtra, usmap, rpart, rpart.plot, caret, caTools)</w:t>
       </w:r>
       <w:r>
         <w:br/>
@@ -4145,6 +4151,192 @@
         <w:t xml:space="preserve">)</w:t>
       </w:r>
       <w:r>
+        <w:rPr>
+          <w:rStyle w:val="SpecialCharTok"/>
+        </w:rPr>
+        <w:t xml:space="preserve">+</w:t>
+      </w:r>
+      <w:r>
+        <w:br/>
+      </w:r>
+      <w:r>
+        <w:rPr>
+          <w:rStyle w:val="NormalTok"/>
+        </w:rPr>
+        <w:t xml:space="preserve">  </w:t>
+      </w:r>
+      <w:r>
+        <w:rPr>
+          <w:rStyle w:val="FunctionTok"/>
+        </w:rPr>
+        <w:t xml:space="preserve">scale_y_continuous</w:t>
+      </w:r>
+      <w:r>
+        <w:rPr>
+          <w:rStyle w:val="NormalTok"/>
+        </w:rPr>
+        <w:t xml:space="preserve">(</w:t>
+      </w:r>
+      <w:r>
+        <w:rPr>
+          <w:rStyle w:val="AttributeTok"/>
+        </w:rPr>
+        <w:t xml:space="preserve">label =</w:t>
+      </w:r>
+      <w:r>
+        <w:rPr>
+          <w:rStyle w:val="NormalTok"/>
+        </w:rPr>
+        <w:t xml:space="preserve"> scales</w:t>
+      </w:r>
+      <w:r>
+        <w:rPr>
+          <w:rStyle w:val="SpecialCharTok"/>
+        </w:rPr>
+        <w:t xml:space="preserve">::</w:t>
+      </w:r>
+      <w:r>
+        <w:rPr>
+          <w:rStyle w:val="FunctionTok"/>
+        </w:rPr>
+        <w:t xml:space="preserve">percent_format</w:t>
+      </w:r>
+      <w:r>
+        <w:rPr>
+          <w:rStyle w:val="NormalTok"/>
+        </w:rPr>
+        <w:t xml:space="preserve">(</w:t>
+      </w:r>
+      <w:r>
+        <w:rPr>
+          <w:rStyle w:val="AttributeTok"/>
+        </w:rPr>
+        <w:t xml:space="preserve">scale =</w:t>
+      </w:r>
+      <w:r>
+        <w:rPr>
+          <w:rStyle w:val="NormalTok"/>
+        </w:rPr>
+        <w:t xml:space="preserve"> </w:t>
+      </w:r>
+      <w:r>
+        <w:rPr>
+          <w:rStyle w:val="DecValTok"/>
+        </w:rPr>
+        <w:t xml:space="preserve">1</w:t>
+      </w:r>
+      <w:r>
+        <w:rPr>
+          <w:rStyle w:val="NormalTok"/>
+        </w:rPr>
+        <w:t xml:space="preserve">, </w:t>
+      </w:r>
+      <w:r>
+        <w:rPr>
+          <w:rStyle w:val="AttributeTok"/>
+        </w:rPr>
+        <w:t xml:space="preserve">accuracy =</w:t>
+      </w:r>
+      <w:r>
+        <w:rPr>
+          <w:rStyle w:val="NormalTok"/>
+        </w:rPr>
+        <w:t xml:space="preserve"> .</w:t>
+      </w:r>
+      <w:r>
+        <w:rPr>
+          <w:rStyle w:val="DecValTok"/>
+        </w:rPr>
+        <w:t xml:space="preserve">01</w:t>
+      </w:r>
+      <w:r>
+        <w:rPr>
+          <w:rStyle w:val="NormalTok"/>
+        </w:rPr>
+        <w:t xml:space="preserve">))</w:t>
+      </w:r>
+      <w:r>
+        <w:rPr>
+          <w:rStyle w:val="SpecialCharTok"/>
+        </w:rPr>
+        <w:t xml:space="preserve">+</w:t>
+      </w:r>
+      <w:r>
+        <w:br/>
+      </w:r>
+      <w:r>
+        <w:rPr>
+          <w:rStyle w:val="NormalTok"/>
+        </w:rPr>
+        <w:t xml:space="preserve">  </w:t>
+      </w:r>
+      <w:r>
+        <w:rPr>
+          <w:rStyle w:val="FunctionTok"/>
+        </w:rPr>
+        <w:t xml:space="preserve">scale_x_continuous</w:t>
+      </w:r>
+      <w:r>
+        <w:rPr>
+          <w:rStyle w:val="NormalTok"/>
+        </w:rPr>
+        <w:t xml:space="preserve">(</w:t>
+      </w:r>
+      <w:r>
+        <w:rPr>
+          <w:rStyle w:val="AttributeTok"/>
+        </w:rPr>
+        <w:t xml:space="preserve">label =</w:t>
+      </w:r>
+      <w:r>
+        <w:rPr>
+          <w:rStyle w:val="NormalTok"/>
+        </w:rPr>
+        <w:t xml:space="preserve"> scales</w:t>
+      </w:r>
+      <w:r>
+        <w:rPr>
+          <w:rStyle w:val="SpecialCharTok"/>
+        </w:rPr>
+        <w:t xml:space="preserve">::</w:t>
+      </w:r>
+      <w:r>
+        <w:rPr>
+          <w:rStyle w:val="FunctionTok"/>
+        </w:rPr>
+        <w:t xml:space="preserve">percent_format</w:t>
+      </w:r>
+      <w:r>
+        <w:rPr>
+          <w:rStyle w:val="NormalTok"/>
+        </w:rPr>
+        <w:t xml:space="preserve">(</w:t>
+      </w:r>
+      <w:r>
+        <w:rPr>
+          <w:rStyle w:val="AttributeTok"/>
+        </w:rPr>
+        <w:t xml:space="preserve">scale =</w:t>
+      </w:r>
+      <w:r>
+        <w:rPr>
+          <w:rStyle w:val="NormalTok"/>
+        </w:rPr>
+        <w:t xml:space="preserve"> </w:t>
+      </w:r>
+      <w:r>
+        <w:rPr>
+          <w:rStyle w:val="DecValTok"/>
+        </w:rPr>
+        <w:t xml:space="preserve">1</w:t>
+      </w:r>
+      <w:r>
+        <w:rPr>
+          <w:rStyle w:val="NormalTok"/>
+        </w:rPr>
+        <w:t xml:space="preserve">))</w:t>
+      </w:r>
+      <w:r>
         <w:br/>
       </w:r>
       <w:r>
@@ -4419,6 +4611,216 @@
           <w:rStyle w:val="NormalTok"/>
         </w:rPr>
         <w:t xml:space="preserve">)</w:t>
+      </w:r>
+      <w:r>
+        <w:rPr>
+          <w:rStyle w:val="SpecialCharTok"/>
+        </w:rPr>
+        <w:t xml:space="preserve">+</w:t>
+      </w:r>
+      <w:r>
+        <w:br/>
+      </w:r>
+      <w:r>
+        <w:rPr>
+          <w:rStyle w:val="NormalTok"/>
+        </w:rPr>
+        <w:t xml:space="preserve">  </w:t>
+      </w:r>
+      <w:r>
+        <w:rPr>
+          <w:rStyle w:val="FunctionTok"/>
+        </w:rPr>
+        <w:t xml:space="preserve">scale_y_continuous</w:t>
+      </w:r>
+      <w:r>
+        <w:rPr>
+          <w:rStyle w:val="NormalTok"/>
+        </w:rPr>
+        <w:t xml:space="preserve">(</w:t>
+      </w:r>
+      <w:r>
+        <w:rPr>
+          <w:rStyle w:val="AttributeTok"/>
+        </w:rPr>
+        <w:t xml:space="preserve">label =</w:t>
+      </w:r>
+      <w:r>
+        <w:rPr>
+          <w:rStyle w:val="NormalTok"/>
+        </w:rPr>
+        <w:t xml:space="preserve"> scales</w:t>
+      </w:r>
+      <w:r>
+        <w:rPr>
+          <w:rStyle w:val="SpecialCharTok"/>
+        </w:rPr>
+        <w:t xml:space="preserve">::</w:t>
+      </w:r>
+      <w:r>
+        <w:rPr>
+          <w:rStyle w:val="FunctionTok"/>
+        </w:rPr>
+        <w:t xml:space="preserve">percent_format</w:t>
+      </w:r>
+      <w:r>
+        <w:rPr>
+          <w:rStyle w:val="NormalTok"/>
+        </w:rPr>
+        <w:t xml:space="preserve">(</w:t>
+      </w:r>
+      <w:r>
+        <w:rPr>
+          <w:rStyle w:val="AttributeTok"/>
+        </w:rPr>
+        <w:t xml:space="preserve">scale =</w:t>
+      </w:r>
+      <w:r>
+        <w:rPr>
+          <w:rStyle w:val="NormalTok"/>
+        </w:rPr>
+        <w:t xml:space="preserve"> </w:t>
+      </w:r>
+      <w:r>
+        <w:rPr>
+          <w:rStyle w:val="DecValTok"/>
+        </w:rPr>
+        <w:t xml:space="preserve">1</w:t>
+      </w:r>
+      <w:r>
+        <w:rPr>
+          <w:rStyle w:val="NormalTok"/>
+        </w:rPr>
+        <w:t xml:space="preserve">, </w:t>
+      </w:r>
+      <w:r>
+        <w:rPr>
+          <w:rStyle w:val="AttributeTok"/>
+        </w:rPr>
+        <w:t xml:space="preserve">accuracy =</w:t>
+      </w:r>
+      <w:r>
+        <w:rPr>
+          <w:rStyle w:val="NormalTok"/>
+        </w:rPr>
+        <w:t xml:space="preserve"> .</w:t>
+      </w:r>
+      <w:r>
+        <w:rPr>
+          <w:rStyle w:val="DecValTok"/>
+        </w:rPr>
+        <w:t xml:space="preserve">01</w:t>
+      </w:r>
+      <w:r>
+        <w:rPr>
+          <w:rStyle w:val="NormalTok"/>
+        </w:rPr>
+        <w:t xml:space="preserve">))</w:t>
+      </w:r>
+      <w:r>
+        <w:rPr>
+          <w:rStyle w:val="SpecialCharTok"/>
+        </w:rPr>
+        <w:t xml:space="preserve">+</w:t>
+      </w:r>
+      <w:r>
+        <w:br/>
+      </w:r>
+      <w:r>
+        <w:rPr>
+          <w:rStyle w:val="NormalTok"/>
+        </w:rPr>
+        <w:t xml:space="preserve">  </w:t>
+      </w:r>
+      <w:r>
+        <w:rPr>
+          <w:rStyle w:val="FunctionTok"/>
+        </w:rPr>
+        <w:t xml:space="preserve">scale_x_continuous</w:t>
+      </w:r>
+      <w:r>
+        <w:rPr>
+          <w:rStyle w:val="NormalTok"/>
+        </w:rPr>
+        <w:t xml:space="preserve">(</w:t>
+      </w:r>
+      <w:r>
+        <w:rPr>
+          <w:rStyle w:val="AttributeTok"/>
+        </w:rPr>
+        <w:t xml:space="preserve">label =</w:t>
+      </w:r>
+      <w:r>
+        <w:rPr>
+          <w:rStyle w:val="NormalTok"/>
+        </w:rPr>
+        <w:t xml:space="preserve"> scales</w:t>
+      </w:r>
+      <w:r>
+        <w:rPr>
+          <w:rStyle w:val="SpecialCharTok"/>
+        </w:rPr>
+        <w:t xml:space="preserve">::</w:t>
+      </w:r>
+      <w:r>
+        <w:rPr>
+          <w:rStyle w:val="FunctionTok"/>
+        </w:rPr>
+        <w:t xml:space="preserve">percent_format</w:t>
+      </w:r>
+      <w:r>
+        <w:rPr>
+          <w:rStyle w:val="NormalTok"/>
+        </w:rPr>
+        <w:t xml:space="preserve">(</w:t>
+      </w:r>
+      <w:r>
+        <w:rPr>
+          <w:rStyle w:val="AttributeTok"/>
+        </w:rPr>
+        <w:t xml:space="preserve">scale =</w:t>
+      </w:r>
+      <w:r>
+        <w:rPr>
+          <w:rStyle w:val="NormalTok"/>
+        </w:rPr>
+        <w:t xml:space="preserve"> </w:t>
+      </w:r>
+      <w:r>
+        <w:rPr>
+          <w:rStyle w:val="DecValTok"/>
+        </w:rPr>
+        <w:t xml:space="preserve">1</w:t>
+      </w:r>
+      <w:r>
+        <w:rPr>
+          <w:rStyle w:val="NormalTok"/>
+        </w:rPr>
+        <w:t xml:space="preserve">, </w:t>
+      </w:r>
+      <w:r>
+        <w:rPr>
+          <w:rStyle w:val="AttributeTok"/>
+        </w:rPr>
+        <w:t xml:space="preserve">accuracy =</w:t>
+      </w:r>
+      <w:r>
+        <w:rPr>
+          <w:rStyle w:val="NormalTok"/>
+        </w:rPr>
+        <w:t xml:space="preserve"> </w:t>
+      </w:r>
+      <w:r>
+        <w:rPr>
+          <w:rStyle w:val="DecValTok"/>
+        </w:rPr>
+        <w:t xml:space="preserve">1</w:t>
+      </w:r>
+      <w:r>
+        <w:rPr>
+          <w:rStyle w:val="NormalTok"/>
+        </w:rPr>
+        <w:t xml:space="preserve">))</w:t>
       </w:r>
       <w:r>
         <w:br/>
@@ -5375,7 +5777,199 @@
         <w:rPr>
           <w:rStyle w:val="NormalTok"/>
         </w:rPr>
-        <w:t xml:space="preserve">) </w:t>
+        <w:t xml:space="preserve">)</w:t>
+      </w:r>
+      <w:r>
+        <w:br/>
+      </w:r>
+      <w:r>
+        <w:br/>
+      </w:r>
+      <w:r>
+        <w:rPr>
+          <w:rStyle w:val="ControlFlowTok"/>
+        </w:rPr>
+        <w:t xml:space="preserve">for</w:t>
+      </w:r>
+      <w:r>
+        <w:rPr>
+          <w:rStyle w:val="NormalTok"/>
+        </w:rPr>
+        <w:t xml:space="preserve">(i </w:t>
+      </w:r>
+      <w:r>
+        <w:rPr>
+          <w:rStyle w:val="ControlFlowTok"/>
+        </w:rPr>
+        <w:t xml:space="preserve">in</w:t>
+      </w:r>
+      <w:r>
+        <w:rPr>
+          <w:rStyle w:val="NormalTok"/>
+        </w:rPr>
+        <w:t xml:space="preserve"> </w:t>
+      </w:r>
+      <w:r>
+        <w:rPr>
+          <w:rStyle w:val="DecValTok"/>
+        </w:rPr>
+        <w:t xml:space="preserve">1</w:t>
+      </w:r>
+      <w:r>
+        <w:rPr>
+          <w:rStyle w:val="SpecialCharTok"/>
+        </w:rPr>
+        <w:t xml:space="preserve">:</w:t>
+      </w:r>
+      <w:r>
+        <w:rPr>
+          <w:rStyle w:val="FunctionTok"/>
+        </w:rPr>
+        <w:t xml:space="preserve">nrow</w:t>
+      </w:r>
+      <w:r>
+        <w:rPr>
+          <w:rStyle w:val="NormalTok"/>
+        </w:rPr>
+        <w:t xml:space="preserve">(infectionBarChartData)){</w:t>
+      </w:r>
+      <w:r>
+        <w:br/>
+      </w:r>
+      <w:r>
+        <w:rPr>
+          <w:rStyle w:val="NormalTok"/>
+        </w:rPr>
+        <w:t xml:space="preserve">  </w:t>
+      </w:r>
+      <w:r>
+        <w:rPr>
+          <w:rStyle w:val="ControlFlowTok"/>
+        </w:rPr>
+        <w:t xml:space="preserve">if</w:t>
+      </w:r>
+      <w:r>
+        <w:rPr>
+          <w:rStyle w:val="NormalTok"/>
+        </w:rPr>
+        <w:t xml:space="preserve">(infectionBarChartData</w:t>
+      </w:r>
+      <w:r>
+        <w:rPr>
+          <w:rStyle w:val="SpecialCharTok"/>
+        </w:rPr>
+        <w:t xml:space="preserve">$</w:t>
+      </w:r>
+      <w:r>
+        <w:rPr>
+          <w:rStyle w:val="NormalTok"/>
+        </w:rPr>
+        <w:t xml:space="preserve">facial_coverings[i] </w:t>
+      </w:r>
+      <w:r>
+        <w:rPr>
+          <w:rStyle w:val="SpecialCharTok"/>
+        </w:rPr>
+        <w:t xml:space="preserve">&lt;=</w:t>
+      </w:r>
+      <w:r>
+        <w:rPr>
+          <w:rStyle w:val="NormalTok"/>
+        </w:rPr>
+        <w:t xml:space="preserve"> </w:t>
+      </w:r>
+      <w:r>
+        <w:rPr>
+          <w:rStyle w:val="DecValTok"/>
+        </w:rPr>
+        <w:t xml:space="preserve">0</w:t>
+      </w:r>
+      <w:r>
+        <w:rPr>
+          <w:rStyle w:val="NormalTok"/>
+        </w:rPr>
+        <w:t xml:space="preserve">){</w:t>
+      </w:r>
+      <w:r>
+        <w:br/>
+      </w:r>
+      <w:r>
+        <w:rPr>
+          <w:rStyle w:val="NormalTok"/>
+        </w:rPr>
+        <w:t xml:space="preserve">    infectionBarChartData</w:t>
+      </w:r>
+      <w:r>
+        <w:rPr>
+          <w:rStyle w:val="SpecialCharTok"/>
+        </w:rPr>
+        <w:t xml:space="preserve">$</w:t>
+      </w:r>
+      <w:r>
+        <w:rPr>
+          <w:rStyle w:val="NormalTok"/>
+        </w:rPr>
+        <w:t xml:space="preserve">facial_coverings[i] </w:t>
+      </w:r>
+      <w:r>
+        <w:rPr>
+          <w:rStyle w:val="OtherTok"/>
+        </w:rPr>
+        <w:t xml:space="preserve">&lt;-</w:t>
+      </w:r>
+      <w:r>
+        <w:rPr>
+          <w:rStyle w:val="NormalTok"/>
+        </w:rPr>
+        <w:t xml:space="preserve"> </w:t>
+      </w:r>
+      <w:r>
+        <w:rPr>
+          <w:rStyle w:val="DecValTok"/>
+        </w:rPr>
+        <w:t xml:space="preserve">0</w:t>
+      </w:r>
+      <w:r>
+        <w:br/>
+      </w:r>
+      <w:r>
+        <w:rPr>
+          <w:rStyle w:val="NormalTok"/>
+        </w:rPr>
+        <w:t xml:space="preserve">  }</w:t>
+      </w:r>
+      <w:r>
+        <w:br/>
+      </w:r>
+      <w:r>
+        <w:rPr>
+          <w:rStyle w:val="NormalTok"/>
+        </w:rPr>
+        <w:t xml:space="preserve">}</w:t>
+      </w:r>
+      <w:r>
+        <w:br/>
+      </w:r>
+      <w:r>
+        <w:br/>
+      </w:r>
+      <w:r>
+        <w:rPr>
+          <w:rStyle w:val="NormalTok"/>
+        </w:rPr>
+        <w:t xml:space="preserve">infectionBarChartData </w:t>
+      </w:r>
+      <w:r>
+        <w:rPr>
+          <w:rStyle w:val="OtherTok"/>
+        </w:rPr>
+        <w:t xml:space="preserve">&lt;-</w:t>
+      </w:r>
+      <w:r>
+        <w:rPr>
+          <w:rStyle w:val="NormalTok"/>
+        </w:rPr>
+        <w:t xml:space="preserve"> infectionBarChartData </w:t>
       </w:r>
       <w:r>
         <w:rPr>
@@ -5384,6 +5978,12 @@
         <w:t xml:space="preserve">%&gt;%</w:t>
       </w:r>
       <w:r>
+        <w:rPr>
+          <w:rStyle w:val="NormalTok"/>
+        </w:rPr>
+        <w:t xml:space="preserve"> </w:t>
+      </w:r>
+      <w:r>
         <w:br/>
       </w:r>
       <w:r>
@@ -5423,9 +6023,6 @@
         <w:br/>
       </w:r>
       <w:r>
-        <w:br/>
-      </w:r>
-      <w:r>
         <w:rPr>
           <w:rStyle w:val="NormalTok"/>
         </w:rPr>
@@ -5922,6 +6519,26 @@
           <w:rStyle w:val="NormalTok"/>
         </w:rPr>
         <w:t xml:space="preserve">infectionBarChart</w:t>
+      </w:r>
+    </w:p>
+    <w:p>
+      <w:pPr>
+        <w:pStyle w:val="SourceCode"/>
+      </w:pPr>
+      <w:r>
+        <w:rPr>
+          <w:rStyle w:val="VerbatimChar"/>
+        </w:rPr>
+        <w:t xml:space="preserve">## Warning: Use of `infectionBarChartData$`sum(confirmed)`` is discouraged. Use</w:t>
+      </w:r>
+      <w:r>
+        <w:br/>
+      </w:r>
+      <w:r>
+        <w:rPr>
+          <w:rStyle w:val="VerbatimChar"/>
+        </w:rPr>
+        <w:t xml:space="preserve">## `sum(confirmed)` instead.</w:t>
       </w:r>
     </w:p>
     <w:p>
@@ -5969,6 +6586,3318 @@
             </a:graphic>
           </wp:inline>
         </w:drawing>
+      </w:r>
+    </w:p>
+    <w:p>
+      <w:pPr>
+        <w:pStyle w:val="SourceCode"/>
+      </w:pPr>
+      <w:r>
+        <w:rPr>
+          <w:rStyle w:val="NormalTok"/>
+        </w:rPr>
+        <w:t xml:space="preserve">cov19StatesOnly </w:t>
+      </w:r>
+      <w:r>
+        <w:rPr>
+          <w:rStyle w:val="OtherTok"/>
+        </w:rPr>
+        <w:t xml:space="preserve">&lt;-</w:t>
+      </w:r>
+      <w:r>
+        <w:rPr>
+          <w:rStyle w:val="NormalTok"/>
+        </w:rPr>
+        <w:t xml:space="preserve"> cov19StatesOnly </w:t>
+      </w:r>
+      <w:r>
+        <w:rPr>
+          <w:rStyle w:val="SpecialCharTok"/>
+        </w:rPr>
+        <w:t xml:space="preserve">%&gt;%</w:t>
+      </w:r>
+      <w:r>
+        <w:rPr>
+          <w:rStyle w:val="NormalTok"/>
+        </w:rPr>
+        <w:t xml:space="preserve"> </w:t>
+      </w:r>
+      <w:r>
+        <w:rPr>
+          <w:rStyle w:val="FunctionTok"/>
+        </w:rPr>
+        <w:t xml:space="preserve">mutate</w:t>
+      </w:r>
+      <w:r>
+        <w:rPr>
+          <w:rStyle w:val="NormalTok"/>
+        </w:rPr>
+        <w:t xml:space="preserve">(</w:t>
+      </w:r>
+      <w:r>
+        <w:rPr>
+          <w:rStyle w:val="AttributeTok"/>
+        </w:rPr>
+        <w:t xml:space="preserve">region =</w:t>
+      </w:r>
+      <w:r>
+        <w:rPr>
+          <w:rStyle w:val="NormalTok"/>
+        </w:rPr>
+        <w:t xml:space="preserve"> </w:t>
+      </w:r>
+      <w:r>
+        <w:rPr>
+          <w:rStyle w:val="ConstantTok"/>
+        </w:rPr>
+        <w:t xml:space="preserve">NA</w:t>
+      </w:r>
+      <w:r>
+        <w:rPr>
+          <w:rStyle w:val="NormalTok"/>
+        </w:rPr>
+        <w:t xml:space="preserve">)</w:t>
+      </w:r>
+      <w:r>
+        <w:br/>
+      </w:r>
+      <w:r>
+        <w:br/>
+      </w:r>
+      <w:r>
+        <w:rPr>
+          <w:rStyle w:val="NormalTok"/>
+        </w:rPr>
+        <w:t xml:space="preserve">West </w:t>
+      </w:r>
+      <w:r>
+        <w:rPr>
+          <w:rStyle w:val="OtherTok"/>
+        </w:rPr>
+        <w:t xml:space="preserve">&lt;-</w:t>
+      </w:r>
+      <w:r>
+        <w:rPr>
+          <w:rStyle w:val="NormalTok"/>
+        </w:rPr>
+        <w:t xml:space="preserve"> </w:t>
+      </w:r>
+      <w:r>
+        <w:rPr>
+          <w:rStyle w:val="FunctionTok"/>
+        </w:rPr>
+        <w:t xml:space="preserve">c</w:t>
+      </w:r>
+      <w:r>
+        <w:rPr>
+          <w:rStyle w:val="NormalTok"/>
+        </w:rPr>
+        <w:t xml:space="preserve">(</w:t>
+      </w:r>
+      <w:r>
+        <w:rPr>
+          <w:rStyle w:val="StringTok"/>
+        </w:rPr>
+        <w:t xml:space="preserve">'California'</w:t>
+      </w:r>
+      <w:r>
+        <w:rPr>
+          <w:rStyle w:val="NormalTok"/>
+        </w:rPr>
+        <w:t xml:space="preserve">, </w:t>
+      </w:r>
+      <w:r>
+        <w:rPr>
+          <w:rStyle w:val="StringTok"/>
+        </w:rPr>
+        <w:t xml:space="preserve">'Hawaii'</w:t>
+      </w:r>
+      <w:r>
+        <w:rPr>
+          <w:rStyle w:val="NormalTok"/>
+        </w:rPr>
+        <w:t xml:space="preserve">, </w:t>
+      </w:r>
+      <w:r>
+        <w:rPr>
+          <w:rStyle w:val="StringTok"/>
+        </w:rPr>
+        <w:t xml:space="preserve">'Nevada'</w:t>
+      </w:r>
+      <w:r>
+        <w:rPr>
+          <w:rStyle w:val="NormalTok"/>
+        </w:rPr>
+        <w:t xml:space="preserve">,</w:t>
+      </w:r>
+      <w:r>
+        <w:rPr>
+          <w:rStyle w:val="StringTok"/>
+        </w:rPr>
+        <w:t xml:space="preserve">'Oregon'</w:t>
+      </w:r>
+      <w:r>
+        <w:rPr>
+          <w:rStyle w:val="NormalTok"/>
+        </w:rPr>
+        <w:t xml:space="preserve">, </w:t>
+      </w:r>
+      <w:r>
+        <w:rPr>
+          <w:rStyle w:val="StringTok"/>
+        </w:rPr>
+        <w:t xml:space="preserve">'Washington'</w:t>
+      </w:r>
+      <w:r>
+        <w:rPr>
+          <w:rStyle w:val="NormalTok"/>
+        </w:rPr>
+        <w:t xml:space="preserve">,</w:t>
+      </w:r>
+      <w:r>
+        <w:rPr>
+          <w:rStyle w:val="StringTok"/>
+        </w:rPr>
+        <w:t xml:space="preserve">'Arizona'</w:t>
+      </w:r>
+      <w:r>
+        <w:rPr>
+          <w:rStyle w:val="NormalTok"/>
+        </w:rPr>
+        <w:t xml:space="preserve">, </w:t>
+      </w:r>
+      <w:r>
+        <w:rPr>
+          <w:rStyle w:val="StringTok"/>
+        </w:rPr>
+        <w:t xml:space="preserve">'Colorado'</w:t>
+      </w:r>
+      <w:r>
+        <w:rPr>
+          <w:rStyle w:val="NormalTok"/>
+        </w:rPr>
+        <w:t xml:space="preserve">, </w:t>
+      </w:r>
+      <w:r>
+        <w:rPr>
+          <w:rStyle w:val="StringTok"/>
+        </w:rPr>
+        <w:t xml:space="preserve">'Idaho'</w:t>
+      </w:r>
+      <w:r>
+        <w:rPr>
+          <w:rStyle w:val="NormalTok"/>
+        </w:rPr>
+        <w:t xml:space="preserve">, </w:t>
+      </w:r>
+      <w:r>
+        <w:rPr>
+          <w:rStyle w:val="StringTok"/>
+        </w:rPr>
+        <w:t xml:space="preserve">'Montana'</w:t>
+      </w:r>
+      <w:r>
+        <w:rPr>
+          <w:rStyle w:val="NormalTok"/>
+        </w:rPr>
+        <w:t xml:space="preserve">, </w:t>
+      </w:r>
+      <w:r>
+        <w:rPr>
+          <w:rStyle w:val="StringTok"/>
+        </w:rPr>
+        <w:t xml:space="preserve">'New Mexico'</w:t>
+      </w:r>
+      <w:r>
+        <w:rPr>
+          <w:rStyle w:val="NormalTok"/>
+        </w:rPr>
+        <w:t xml:space="preserve">, </w:t>
+      </w:r>
+      <w:r>
+        <w:rPr>
+          <w:rStyle w:val="StringTok"/>
+        </w:rPr>
+        <w:t xml:space="preserve">'Utah'</w:t>
+      </w:r>
+      <w:r>
+        <w:rPr>
+          <w:rStyle w:val="NormalTok"/>
+        </w:rPr>
+        <w:t xml:space="preserve">, </w:t>
+      </w:r>
+      <w:r>
+        <w:rPr>
+          <w:rStyle w:val="StringTok"/>
+        </w:rPr>
+        <w:t xml:space="preserve">'Wyoming'</w:t>
+      </w:r>
+      <w:r>
+        <w:rPr>
+          <w:rStyle w:val="NormalTok"/>
+        </w:rPr>
+        <w:t xml:space="preserve">)</w:t>
+      </w:r>
+      <w:r>
+        <w:br/>
+      </w:r>
+      <w:r>
+        <w:br/>
+      </w:r>
+      <w:r>
+        <w:rPr>
+          <w:rStyle w:val="NormalTok"/>
+        </w:rPr>
+        <w:t xml:space="preserve">Midwest </w:t>
+      </w:r>
+      <w:r>
+        <w:rPr>
+          <w:rStyle w:val="OtherTok"/>
+        </w:rPr>
+        <w:t xml:space="preserve">&lt;-</w:t>
+      </w:r>
+      <w:r>
+        <w:rPr>
+          <w:rStyle w:val="NormalTok"/>
+        </w:rPr>
+        <w:t xml:space="preserve">  </w:t>
+      </w:r>
+      <w:r>
+        <w:rPr>
+          <w:rStyle w:val="FunctionTok"/>
+        </w:rPr>
+        <w:t xml:space="preserve">c</w:t>
+      </w:r>
+      <w:r>
+        <w:rPr>
+          <w:rStyle w:val="NormalTok"/>
+        </w:rPr>
+        <w:t xml:space="preserve">(</w:t>
+      </w:r>
+      <w:r>
+        <w:rPr>
+          <w:rStyle w:val="StringTok"/>
+        </w:rPr>
+        <w:t xml:space="preserve">'Iowa'</w:t>
+      </w:r>
+      <w:r>
+        <w:rPr>
+          <w:rStyle w:val="NormalTok"/>
+        </w:rPr>
+        <w:t xml:space="preserve">, </w:t>
+      </w:r>
+      <w:r>
+        <w:rPr>
+          <w:rStyle w:val="StringTok"/>
+        </w:rPr>
+        <w:t xml:space="preserve">'Kansas'</w:t>
+      </w:r>
+      <w:r>
+        <w:rPr>
+          <w:rStyle w:val="NormalTok"/>
+        </w:rPr>
+        <w:t xml:space="preserve">, </w:t>
+      </w:r>
+      <w:r>
+        <w:rPr>
+          <w:rStyle w:val="StringTok"/>
+        </w:rPr>
+        <w:t xml:space="preserve">'Missouri'</w:t>
+      </w:r>
+      <w:r>
+        <w:rPr>
+          <w:rStyle w:val="NormalTok"/>
+        </w:rPr>
+        <w:t xml:space="preserve">, </w:t>
+      </w:r>
+      <w:r>
+        <w:rPr>
+          <w:rStyle w:val="StringTok"/>
+        </w:rPr>
+        <w:t xml:space="preserve">'Nebraska'</w:t>
+      </w:r>
+      <w:r>
+        <w:rPr>
+          <w:rStyle w:val="NormalTok"/>
+        </w:rPr>
+        <w:t xml:space="preserve">, </w:t>
+      </w:r>
+      <w:r>
+        <w:rPr>
+          <w:rStyle w:val="StringTok"/>
+        </w:rPr>
+        <w:t xml:space="preserve">'North Dakota'</w:t>
+      </w:r>
+      <w:r>
+        <w:rPr>
+          <w:rStyle w:val="NormalTok"/>
+        </w:rPr>
+        <w:t xml:space="preserve">, </w:t>
+      </w:r>
+      <w:r>
+        <w:br/>
+      </w:r>
+      <w:r>
+        <w:rPr>
+          <w:rStyle w:val="NormalTok"/>
+        </w:rPr>
+        <w:t xml:space="preserve">             </w:t>
+      </w:r>
+      <w:r>
+        <w:rPr>
+          <w:rStyle w:val="StringTok"/>
+        </w:rPr>
+        <w:t xml:space="preserve">'South Dakota'</w:t>
+      </w:r>
+      <w:r>
+        <w:rPr>
+          <w:rStyle w:val="NormalTok"/>
+        </w:rPr>
+        <w:t xml:space="preserve">, </w:t>
+      </w:r>
+      <w:r>
+        <w:rPr>
+          <w:rStyle w:val="StringTok"/>
+        </w:rPr>
+        <w:t xml:space="preserve">'Illinois'</w:t>
+      </w:r>
+      <w:r>
+        <w:rPr>
+          <w:rStyle w:val="NormalTok"/>
+        </w:rPr>
+        <w:t xml:space="preserve">, </w:t>
+      </w:r>
+      <w:r>
+        <w:rPr>
+          <w:rStyle w:val="StringTok"/>
+        </w:rPr>
+        <w:t xml:space="preserve">'Indiana'</w:t>
+      </w:r>
+      <w:r>
+        <w:rPr>
+          <w:rStyle w:val="NormalTok"/>
+        </w:rPr>
+        <w:t xml:space="preserve">, </w:t>
+      </w:r>
+      <w:r>
+        <w:rPr>
+          <w:rStyle w:val="StringTok"/>
+        </w:rPr>
+        <w:t xml:space="preserve">'Michigan'</w:t>
+      </w:r>
+      <w:r>
+        <w:rPr>
+          <w:rStyle w:val="NormalTok"/>
+        </w:rPr>
+        <w:t xml:space="preserve">, </w:t>
+      </w:r>
+      <w:r>
+        <w:rPr>
+          <w:rStyle w:val="StringTok"/>
+        </w:rPr>
+        <w:t xml:space="preserve">'Minnesota'</w:t>
+      </w:r>
+      <w:r>
+        <w:rPr>
+          <w:rStyle w:val="NormalTok"/>
+        </w:rPr>
+        <w:t xml:space="preserve">, </w:t>
+      </w:r>
+      <w:r>
+        <w:rPr>
+          <w:rStyle w:val="StringTok"/>
+        </w:rPr>
+        <w:t xml:space="preserve">'Ohio'</w:t>
+      </w:r>
+      <w:r>
+        <w:rPr>
+          <w:rStyle w:val="NormalTok"/>
+        </w:rPr>
+        <w:t xml:space="preserve">, </w:t>
+      </w:r>
+      <w:r>
+        <w:rPr>
+          <w:rStyle w:val="StringTok"/>
+        </w:rPr>
+        <w:t xml:space="preserve">'Wisconsin'</w:t>
+      </w:r>
+      <w:r>
+        <w:rPr>
+          <w:rStyle w:val="NormalTok"/>
+        </w:rPr>
+        <w:t xml:space="preserve">)</w:t>
+      </w:r>
+      <w:r>
+        <w:br/>
+      </w:r>
+      <w:r>
+        <w:br/>
+      </w:r>
+      <w:r>
+        <w:rPr>
+          <w:rStyle w:val="NormalTok"/>
+        </w:rPr>
+        <w:t xml:space="preserve">NorthEast </w:t>
+      </w:r>
+      <w:r>
+        <w:rPr>
+          <w:rStyle w:val="OtherTok"/>
+        </w:rPr>
+        <w:t xml:space="preserve">&lt;-</w:t>
+      </w:r>
+      <w:r>
+        <w:rPr>
+          <w:rStyle w:val="NormalTok"/>
+        </w:rPr>
+        <w:t xml:space="preserve">  </w:t>
+      </w:r>
+      <w:r>
+        <w:rPr>
+          <w:rStyle w:val="FunctionTok"/>
+        </w:rPr>
+        <w:t xml:space="preserve">c</w:t>
+      </w:r>
+      <w:r>
+        <w:rPr>
+          <w:rStyle w:val="NormalTok"/>
+        </w:rPr>
+        <w:t xml:space="preserve">(</w:t>
+      </w:r>
+      <w:r>
+        <w:rPr>
+          <w:rStyle w:val="StringTok"/>
+        </w:rPr>
+        <w:t xml:space="preserve">'Connecticut'</w:t>
+      </w:r>
+      <w:r>
+        <w:rPr>
+          <w:rStyle w:val="NormalTok"/>
+        </w:rPr>
+        <w:t xml:space="preserve">, </w:t>
+      </w:r>
+      <w:r>
+        <w:rPr>
+          <w:rStyle w:val="StringTok"/>
+        </w:rPr>
+        <w:t xml:space="preserve">'Maine'</w:t>
+      </w:r>
+      <w:r>
+        <w:rPr>
+          <w:rStyle w:val="NormalTok"/>
+        </w:rPr>
+        <w:t xml:space="preserve">, </w:t>
+      </w:r>
+      <w:r>
+        <w:rPr>
+          <w:rStyle w:val="StringTok"/>
+        </w:rPr>
+        <w:t xml:space="preserve">'Massachusetts'</w:t>
+      </w:r>
+      <w:r>
+        <w:rPr>
+          <w:rStyle w:val="NormalTok"/>
+        </w:rPr>
+        <w:t xml:space="preserve">, </w:t>
+      </w:r>
+      <w:r>
+        <w:rPr>
+          <w:rStyle w:val="StringTok"/>
+        </w:rPr>
+        <w:t xml:space="preserve">'New Hampshire'</w:t>
+      </w:r>
+      <w:r>
+        <w:rPr>
+          <w:rStyle w:val="NormalTok"/>
+        </w:rPr>
+        <w:t xml:space="preserve">, </w:t>
+      </w:r>
+      <w:r>
+        <w:br/>
+      </w:r>
+      <w:r>
+        <w:rPr>
+          <w:rStyle w:val="NormalTok"/>
+        </w:rPr>
+        <w:t xml:space="preserve">             </w:t>
+      </w:r>
+      <w:r>
+        <w:rPr>
+          <w:rStyle w:val="StringTok"/>
+        </w:rPr>
+        <w:t xml:space="preserve">'Rhode Island'</w:t>
+      </w:r>
+      <w:r>
+        <w:rPr>
+          <w:rStyle w:val="NormalTok"/>
+        </w:rPr>
+        <w:t xml:space="preserve">, </w:t>
+      </w:r>
+      <w:r>
+        <w:rPr>
+          <w:rStyle w:val="StringTok"/>
+        </w:rPr>
+        <w:t xml:space="preserve">'Vermont'</w:t>
+      </w:r>
+      <w:r>
+        <w:rPr>
+          <w:rStyle w:val="NormalTok"/>
+        </w:rPr>
+        <w:t xml:space="preserve">, </w:t>
+      </w:r>
+      <w:r>
+        <w:rPr>
+          <w:rStyle w:val="StringTok"/>
+        </w:rPr>
+        <w:t xml:space="preserve">'New Jersey'</w:t>
+      </w:r>
+      <w:r>
+        <w:rPr>
+          <w:rStyle w:val="NormalTok"/>
+        </w:rPr>
+        <w:t xml:space="preserve">, </w:t>
+      </w:r>
+      <w:r>
+        <w:rPr>
+          <w:rStyle w:val="StringTok"/>
+        </w:rPr>
+        <w:t xml:space="preserve">'New York'</w:t>
+      </w:r>
+      <w:r>
+        <w:rPr>
+          <w:rStyle w:val="NormalTok"/>
+        </w:rPr>
+        <w:t xml:space="preserve">, </w:t>
+      </w:r>
+      <w:r>
+        <w:rPr>
+          <w:rStyle w:val="StringTok"/>
+        </w:rPr>
+        <w:t xml:space="preserve">'Pennsylvania'</w:t>
+      </w:r>
+      <w:r>
+        <w:rPr>
+          <w:rStyle w:val="NormalTok"/>
+        </w:rPr>
+        <w:t xml:space="preserve">,</w:t>
+      </w:r>
+      <w:r>
+        <w:br/>
+      </w:r>
+      <w:r>
+        <w:rPr>
+          <w:rStyle w:val="NormalTok"/>
+        </w:rPr>
+        <w:t xml:space="preserve">             </w:t>
+      </w:r>
+      <w:r>
+        <w:rPr>
+          <w:rStyle w:val="StringTok"/>
+        </w:rPr>
+        <w:t xml:space="preserve">'Delaware'</w:t>
+      </w:r>
+      <w:r>
+        <w:rPr>
+          <w:rStyle w:val="NormalTok"/>
+        </w:rPr>
+        <w:t xml:space="preserve">, </w:t>
+      </w:r>
+      <w:r>
+        <w:rPr>
+          <w:rStyle w:val="StringTok"/>
+        </w:rPr>
+        <w:t xml:space="preserve">'District of Columbia'</w:t>
+      </w:r>
+      <w:r>
+        <w:rPr>
+          <w:rStyle w:val="NormalTok"/>
+        </w:rPr>
+        <w:t xml:space="preserve">,</w:t>
+      </w:r>
+      <w:r>
+        <w:rPr>
+          <w:rStyle w:val="StringTok"/>
+        </w:rPr>
+        <w:t xml:space="preserve">'Maryland'</w:t>
+      </w:r>
+      <w:r>
+        <w:rPr>
+          <w:rStyle w:val="NormalTok"/>
+        </w:rPr>
+        <w:t xml:space="preserve">)</w:t>
+      </w:r>
+      <w:r>
+        <w:br/>
+      </w:r>
+      <w:r>
+        <w:br/>
+      </w:r>
+      <w:r>
+        <w:rPr>
+          <w:rStyle w:val="NormalTok"/>
+        </w:rPr>
+        <w:t xml:space="preserve">South </w:t>
+      </w:r>
+      <w:r>
+        <w:rPr>
+          <w:rStyle w:val="OtherTok"/>
+        </w:rPr>
+        <w:t xml:space="preserve">&lt;-</w:t>
+      </w:r>
+      <w:r>
+        <w:rPr>
+          <w:rStyle w:val="NormalTok"/>
+        </w:rPr>
+        <w:t xml:space="preserve"> </w:t>
+      </w:r>
+      <w:r>
+        <w:rPr>
+          <w:rStyle w:val="FunctionTok"/>
+        </w:rPr>
+        <w:t xml:space="preserve">c</w:t>
+      </w:r>
+      <w:r>
+        <w:rPr>
+          <w:rStyle w:val="NormalTok"/>
+        </w:rPr>
+        <w:t xml:space="preserve">(</w:t>
+      </w:r>
+      <w:r>
+        <w:rPr>
+          <w:rStyle w:val="StringTok"/>
+        </w:rPr>
+        <w:t xml:space="preserve">'Alabama'</w:t>
+      </w:r>
+      <w:r>
+        <w:rPr>
+          <w:rStyle w:val="NormalTok"/>
+        </w:rPr>
+        <w:t xml:space="preserve">, </w:t>
+      </w:r>
+      <w:r>
+        <w:rPr>
+          <w:rStyle w:val="StringTok"/>
+        </w:rPr>
+        <w:t xml:space="preserve">'Florida'</w:t>
+      </w:r>
+      <w:r>
+        <w:rPr>
+          <w:rStyle w:val="NormalTok"/>
+        </w:rPr>
+        <w:t xml:space="preserve">, </w:t>
+      </w:r>
+      <w:r>
+        <w:rPr>
+          <w:rStyle w:val="StringTok"/>
+        </w:rPr>
+        <w:t xml:space="preserve">'Georgia'</w:t>
+      </w:r>
+      <w:r>
+        <w:rPr>
+          <w:rStyle w:val="NormalTok"/>
+        </w:rPr>
+        <w:t xml:space="preserve">, </w:t>
+      </w:r>
+      <w:r>
+        <w:rPr>
+          <w:rStyle w:val="StringTok"/>
+        </w:rPr>
+        <w:t xml:space="preserve">'Mississippi'</w:t>
+      </w:r>
+      <w:r>
+        <w:rPr>
+          <w:rStyle w:val="NormalTok"/>
+        </w:rPr>
+        <w:t xml:space="preserve">, </w:t>
+      </w:r>
+      <w:r>
+        <w:br/>
+      </w:r>
+      <w:r>
+        <w:rPr>
+          <w:rStyle w:val="NormalTok"/>
+        </w:rPr>
+        <w:t xml:space="preserve">             </w:t>
+      </w:r>
+      <w:r>
+        <w:rPr>
+          <w:rStyle w:val="StringTok"/>
+        </w:rPr>
+        <w:t xml:space="preserve">'South Carolina'</w:t>
+      </w:r>
+      <w:r>
+        <w:rPr>
+          <w:rStyle w:val="NormalTok"/>
+        </w:rPr>
+        <w:t xml:space="preserve">,</w:t>
+      </w:r>
+      <w:r>
+        <w:rPr>
+          <w:rStyle w:val="StringTok"/>
+        </w:rPr>
+        <w:t xml:space="preserve">'Arkansas'</w:t>
+      </w:r>
+      <w:r>
+        <w:rPr>
+          <w:rStyle w:val="NormalTok"/>
+        </w:rPr>
+        <w:t xml:space="preserve">, </w:t>
+      </w:r>
+      <w:r>
+        <w:rPr>
+          <w:rStyle w:val="StringTok"/>
+        </w:rPr>
+        <w:t xml:space="preserve">'Louisiana'</w:t>
+      </w:r>
+      <w:r>
+        <w:rPr>
+          <w:rStyle w:val="NormalTok"/>
+        </w:rPr>
+        <w:t xml:space="preserve">, </w:t>
+      </w:r>
+      <w:r>
+        <w:rPr>
+          <w:rStyle w:val="StringTok"/>
+        </w:rPr>
+        <w:t xml:space="preserve">'Oklahoma'</w:t>
+      </w:r>
+      <w:r>
+        <w:rPr>
+          <w:rStyle w:val="NormalTok"/>
+        </w:rPr>
+        <w:t xml:space="preserve">, </w:t>
+      </w:r>
+      <w:r>
+        <w:br/>
+      </w:r>
+      <w:r>
+        <w:rPr>
+          <w:rStyle w:val="NormalTok"/>
+        </w:rPr>
+        <w:t xml:space="preserve">             </w:t>
+      </w:r>
+      <w:r>
+        <w:rPr>
+          <w:rStyle w:val="StringTok"/>
+        </w:rPr>
+        <w:t xml:space="preserve">'Texas'</w:t>
+      </w:r>
+      <w:r>
+        <w:rPr>
+          <w:rStyle w:val="NormalTok"/>
+        </w:rPr>
+        <w:t xml:space="preserve">, </w:t>
+      </w:r>
+      <w:r>
+        <w:rPr>
+          <w:rStyle w:val="StringTok"/>
+        </w:rPr>
+        <w:t xml:space="preserve">'Kentucky'</w:t>
+      </w:r>
+      <w:r>
+        <w:rPr>
+          <w:rStyle w:val="NormalTok"/>
+        </w:rPr>
+        <w:t xml:space="preserve">, </w:t>
+      </w:r>
+      <w:r>
+        <w:rPr>
+          <w:rStyle w:val="StringTok"/>
+        </w:rPr>
+        <w:t xml:space="preserve">'North Carolina'</w:t>
+      </w:r>
+      <w:r>
+        <w:rPr>
+          <w:rStyle w:val="NormalTok"/>
+        </w:rPr>
+        <w:t xml:space="preserve">, </w:t>
+      </w:r>
+      <w:r>
+        <w:rPr>
+          <w:rStyle w:val="StringTok"/>
+        </w:rPr>
+        <w:t xml:space="preserve">'Tennessee'</w:t>
+      </w:r>
+      <w:r>
+        <w:rPr>
+          <w:rStyle w:val="NormalTok"/>
+        </w:rPr>
+        <w:t xml:space="preserve">, </w:t>
+      </w:r>
+      <w:r>
+        <w:rPr>
+          <w:rStyle w:val="StringTok"/>
+        </w:rPr>
+        <w:t xml:space="preserve">'Virginia'</w:t>
+      </w:r>
+      <w:r>
+        <w:rPr>
+          <w:rStyle w:val="NormalTok"/>
+        </w:rPr>
+        <w:t xml:space="preserve">, </w:t>
+      </w:r>
+      <w:r>
+        <w:rPr>
+          <w:rStyle w:val="StringTok"/>
+        </w:rPr>
+        <w:t xml:space="preserve">'West Virginia'</w:t>
+      </w:r>
+      <w:r>
+        <w:rPr>
+          <w:rStyle w:val="NormalTok"/>
+        </w:rPr>
+        <w:t xml:space="preserve">)</w:t>
+      </w:r>
+      <w:r>
+        <w:br/>
+      </w:r>
+      <w:r>
+        <w:br/>
+      </w:r>
+      <w:r>
+        <w:rPr>
+          <w:rStyle w:val="ControlFlowTok"/>
+        </w:rPr>
+        <w:t xml:space="preserve">for</w:t>
+      </w:r>
+      <w:r>
+        <w:rPr>
+          <w:rStyle w:val="NormalTok"/>
+        </w:rPr>
+        <w:t xml:space="preserve">(i </w:t>
+      </w:r>
+      <w:r>
+        <w:rPr>
+          <w:rStyle w:val="ControlFlowTok"/>
+        </w:rPr>
+        <w:t xml:space="preserve">in</w:t>
+      </w:r>
+      <w:r>
+        <w:rPr>
+          <w:rStyle w:val="NormalTok"/>
+        </w:rPr>
+        <w:t xml:space="preserve"> </w:t>
+      </w:r>
+      <w:r>
+        <w:rPr>
+          <w:rStyle w:val="DecValTok"/>
+        </w:rPr>
+        <w:t xml:space="preserve">1</w:t>
+      </w:r>
+      <w:r>
+        <w:rPr>
+          <w:rStyle w:val="SpecialCharTok"/>
+        </w:rPr>
+        <w:t xml:space="preserve">:</w:t>
+      </w:r>
+      <w:r>
+        <w:rPr>
+          <w:rStyle w:val="FunctionTok"/>
+        </w:rPr>
+        <w:t xml:space="preserve">nrow</w:t>
+      </w:r>
+      <w:r>
+        <w:rPr>
+          <w:rStyle w:val="NormalTok"/>
+        </w:rPr>
+        <w:t xml:space="preserve">(cov19StatesOnly)){</w:t>
+      </w:r>
+      <w:r>
+        <w:br/>
+      </w:r>
+      <w:r>
+        <w:rPr>
+          <w:rStyle w:val="NormalTok"/>
+        </w:rPr>
+        <w:t xml:space="preserve">  </w:t>
+      </w:r>
+      <w:r>
+        <w:rPr>
+          <w:rStyle w:val="ControlFlowTok"/>
+        </w:rPr>
+        <w:t xml:space="preserve">for</w:t>
+      </w:r>
+      <w:r>
+        <w:rPr>
+          <w:rStyle w:val="NormalTok"/>
+        </w:rPr>
+        <w:t xml:space="preserve">(j </w:t>
+      </w:r>
+      <w:r>
+        <w:rPr>
+          <w:rStyle w:val="ControlFlowTok"/>
+        </w:rPr>
+        <w:t xml:space="preserve">in</w:t>
+      </w:r>
+      <w:r>
+        <w:rPr>
+          <w:rStyle w:val="NormalTok"/>
+        </w:rPr>
+        <w:t xml:space="preserve"> </w:t>
+      </w:r>
+      <w:r>
+        <w:rPr>
+          <w:rStyle w:val="DecValTok"/>
+        </w:rPr>
+        <w:t xml:space="preserve">1</w:t>
+      </w:r>
+      <w:r>
+        <w:rPr>
+          <w:rStyle w:val="SpecialCharTok"/>
+        </w:rPr>
+        <w:t xml:space="preserve">:</w:t>
+      </w:r>
+      <w:r>
+        <w:rPr>
+          <w:rStyle w:val="FunctionTok"/>
+        </w:rPr>
+        <w:t xml:space="preserve">length</w:t>
+      </w:r>
+      <w:r>
+        <w:rPr>
+          <w:rStyle w:val="NormalTok"/>
+        </w:rPr>
+        <w:t xml:space="preserve">(West)){</w:t>
+      </w:r>
+      <w:r>
+        <w:br/>
+      </w:r>
+      <w:r>
+        <w:rPr>
+          <w:rStyle w:val="NormalTok"/>
+        </w:rPr>
+        <w:t xml:space="preserve">    </w:t>
+      </w:r>
+      <w:r>
+        <w:rPr>
+          <w:rStyle w:val="ControlFlowTok"/>
+        </w:rPr>
+        <w:t xml:space="preserve">if</w:t>
+      </w:r>
+      <w:r>
+        <w:rPr>
+          <w:rStyle w:val="NormalTok"/>
+        </w:rPr>
+        <w:t xml:space="preserve">(cov19StatesOnly</w:t>
+      </w:r>
+      <w:r>
+        <w:rPr>
+          <w:rStyle w:val="SpecialCharTok"/>
+        </w:rPr>
+        <w:t xml:space="preserve">$</w:t>
+      </w:r>
+      <w:r>
+        <w:rPr>
+          <w:rStyle w:val="NormalTok"/>
+        </w:rPr>
+        <w:t xml:space="preserve">state[i] </w:t>
+      </w:r>
+      <w:r>
+        <w:rPr>
+          <w:rStyle w:val="SpecialCharTok"/>
+        </w:rPr>
+        <w:t xml:space="preserve">==</w:t>
+      </w:r>
+      <w:r>
+        <w:rPr>
+          <w:rStyle w:val="NormalTok"/>
+        </w:rPr>
+        <w:t xml:space="preserve"> West[j]){</w:t>
+      </w:r>
+      <w:r>
+        <w:br/>
+      </w:r>
+      <w:r>
+        <w:rPr>
+          <w:rStyle w:val="NormalTok"/>
+        </w:rPr>
+        <w:t xml:space="preserve">      cov19StatesOnly</w:t>
+      </w:r>
+      <w:r>
+        <w:rPr>
+          <w:rStyle w:val="SpecialCharTok"/>
+        </w:rPr>
+        <w:t xml:space="preserve">$</w:t>
+      </w:r>
+      <w:r>
+        <w:rPr>
+          <w:rStyle w:val="NormalTok"/>
+        </w:rPr>
+        <w:t xml:space="preserve">region[i] </w:t>
+      </w:r>
+      <w:r>
+        <w:rPr>
+          <w:rStyle w:val="OtherTok"/>
+        </w:rPr>
+        <w:t xml:space="preserve">&lt;-</w:t>
+      </w:r>
+      <w:r>
+        <w:rPr>
+          <w:rStyle w:val="NormalTok"/>
+        </w:rPr>
+        <w:t xml:space="preserve"> </w:t>
+      </w:r>
+      <w:r>
+        <w:rPr>
+          <w:rStyle w:val="StringTok"/>
+        </w:rPr>
+        <w:t xml:space="preserve">"West"</w:t>
+      </w:r>
+      <w:r>
+        <w:br/>
+      </w:r>
+      <w:r>
+        <w:rPr>
+          <w:rStyle w:val="NormalTok"/>
+        </w:rPr>
+        <w:t xml:space="preserve">    }</w:t>
+      </w:r>
+      <w:r>
+        <w:br/>
+      </w:r>
+      <w:r>
+        <w:rPr>
+          <w:rStyle w:val="NormalTok"/>
+        </w:rPr>
+        <w:t xml:space="preserve">  }</w:t>
+      </w:r>
+      <w:r>
+        <w:br/>
+      </w:r>
+      <w:r>
+        <w:rPr>
+          <w:rStyle w:val="NormalTok"/>
+        </w:rPr>
+        <w:t xml:space="preserve">  </w:t>
+      </w:r>
+      <w:r>
+        <w:rPr>
+          <w:rStyle w:val="ControlFlowTok"/>
+        </w:rPr>
+        <w:t xml:space="preserve">for</w:t>
+      </w:r>
+      <w:r>
+        <w:rPr>
+          <w:rStyle w:val="NormalTok"/>
+        </w:rPr>
+        <w:t xml:space="preserve">(j </w:t>
+      </w:r>
+      <w:r>
+        <w:rPr>
+          <w:rStyle w:val="ControlFlowTok"/>
+        </w:rPr>
+        <w:t xml:space="preserve">in</w:t>
+      </w:r>
+      <w:r>
+        <w:rPr>
+          <w:rStyle w:val="NormalTok"/>
+        </w:rPr>
+        <w:t xml:space="preserve"> </w:t>
+      </w:r>
+      <w:r>
+        <w:rPr>
+          <w:rStyle w:val="DecValTok"/>
+        </w:rPr>
+        <w:t xml:space="preserve">1</w:t>
+      </w:r>
+      <w:r>
+        <w:rPr>
+          <w:rStyle w:val="SpecialCharTok"/>
+        </w:rPr>
+        <w:t xml:space="preserve">:</w:t>
+      </w:r>
+      <w:r>
+        <w:rPr>
+          <w:rStyle w:val="FunctionTok"/>
+        </w:rPr>
+        <w:t xml:space="preserve">length</w:t>
+      </w:r>
+      <w:r>
+        <w:rPr>
+          <w:rStyle w:val="NormalTok"/>
+        </w:rPr>
+        <w:t xml:space="preserve">(NorthEast)){</w:t>
+      </w:r>
+      <w:r>
+        <w:br/>
+      </w:r>
+      <w:r>
+        <w:rPr>
+          <w:rStyle w:val="NormalTok"/>
+        </w:rPr>
+        <w:t xml:space="preserve">    </w:t>
+      </w:r>
+      <w:r>
+        <w:rPr>
+          <w:rStyle w:val="ControlFlowTok"/>
+        </w:rPr>
+        <w:t xml:space="preserve">if</w:t>
+      </w:r>
+      <w:r>
+        <w:rPr>
+          <w:rStyle w:val="NormalTok"/>
+        </w:rPr>
+        <w:t xml:space="preserve">(cov19StatesOnly</w:t>
+      </w:r>
+      <w:r>
+        <w:rPr>
+          <w:rStyle w:val="SpecialCharTok"/>
+        </w:rPr>
+        <w:t xml:space="preserve">$</w:t>
+      </w:r>
+      <w:r>
+        <w:rPr>
+          <w:rStyle w:val="NormalTok"/>
+        </w:rPr>
+        <w:t xml:space="preserve">state[i] </w:t>
+      </w:r>
+      <w:r>
+        <w:rPr>
+          <w:rStyle w:val="SpecialCharTok"/>
+        </w:rPr>
+        <w:t xml:space="preserve">==</w:t>
+      </w:r>
+      <w:r>
+        <w:rPr>
+          <w:rStyle w:val="NormalTok"/>
+        </w:rPr>
+        <w:t xml:space="preserve"> NorthEast[j]){</w:t>
+      </w:r>
+      <w:r>
+        <w:br/>
+      </w:r>
+      <w:r>
+        <w:rPr>
+          <w:rStyle w:val="NormalTok"/>
+        </w:rPr>
+        <w:t xml:space="preserve">      cov19StatesOnly</w:t>
+      </w:r>
+      <w:r>
+        <w:rPr>
+          <w:rStyle w:val="SpecialCharTok"/>
+        </w:rPr>
+        <w:t xml:space="preserve">$</w:t>
+      </w:r>
+      <w:r>
+        <w:rPr>
+          <w:rStyle w:val="NormalTok"/>
+        </w:rPr>
+        <w:t xml:space="preserve">region[i] </w:t>
+      </w:r>
+      <w:r>
+        <w:rPr>
+          <w:rStyle w:val="OtherTok"/>
+        </w:rPr>
+        <w:t xml:space="preserve">&lt;-</w:t>
+      </w:r>
+      <w:r>
+        <w:rPr>
+          <w:rStyle w:val="NormalTok"/>
+        </w:rPr>
+        <w:t xml:space="preserve"> </w:t>
+      </w:r>
+      <w:r>
+        <w:rPr>
+          <w:rStyle w:val="StringTok"/>
+        </w:rPr>
+        <w:t xml:space="preserve">"Northeast"</w:t>
+      </w:r>
+      <w:r>
+        <w:br/>
+      </w:r>
+      <w:r>
+        <w:rPr>
+          <w:rStyle w:val="NormalTok"/>
+        </w:rPr>
+        <w:t xml:space="preserve">    }</w:t>
+      </w:r>
+      <w:r>
+        <w:br/>
+      </w:r>
+      <w:r>
+        <w:rPr>
+          <w:rStyle w:val="NormalTok"/>
+        </w:rPr>
+        <w:t xml:space="preserve">  }</w:t>
+      </w:r>
+      <w:r>
+        <w:br/>
+      </w:r>
+      <w:r>
+        <w:rPr>
+          <w:rStyle w:val="NormalTok"/>
+        </w:rPr>
+        <w:t xml:space="preserve">  </w:t>
+      </w:r>
+      <w:r>
+        <w:rPr>
+          <w:rStyle w:val="ControlFlowTok"/>
+        </w:rPr>
+        <w:t xml:space="preserve">for</w:t>
+      </w:r>
+      <w:r>
+        <w:rPr>
+          <w:rStyle w:val="NormalTok"/>
+        </w:rPr>
+        <w:t xml:space="preserve">(j </w:t>
+      </w:r>
+      <w:r>
+        <w:rPr>
+          <w:rStyle w:val="ControlFlowTok"/>
+        </w:rPr>
+        <w:t xml:space="preserve">in</w:t>
+      </w:r>
+      <w:r>
+        <w:rPr>
+          <w:rStyle w:val="NormalTok"/>
+        </w:rPr>
+        <w:t xml:space="preserve"> </w:t>
+      </w:r>
+      <w:r>
+        <w:rPr>
+          <w:rStyle w:val="DecValTok"/>
+        </w:rPr>
+        <w:t xml:space="preserve">1</w:t>
+      </w:r>
+      <w:r>
+        <w:rPr>
+          <w:rStyle w:val="SpecialCharTok"/>
+        </w:rPr>
+        <w:t xml:space="preserve">:</w:t>
+      </w:r>
+      <w:r>
+        <w:rPr>
+          <w:rStyle w:val="FunctionTok"/>
+        </w:rPr>
+        <w:t xml:space="preserve">length</w:t>
+      </w:r>
+      <w:r>
+        <w:rPr>
+          <w:rStyle w:val="NormalTok"/>
+        </w:rPr>
+        <w:t xml:space="preserve">(South)){</w:t>
+      </w:r>
+      <w:r>
+        <w:br/>
+      </w:r>
+      <w:r>
+        <w:rPr>
+          <w:rStyle w:val="NormalTok"/>
+        </w:rPr>
+        <w:t xml:space="preserve">    </w:t>
+      </w:r>
+      <w:r>
+        <w:rPr>
+          <w:rStyle w:val="ControlFlowTok"/>
+        </w:rPr>
+        <w:t xml:space="preserve">if</w:t>
+      </w:r>
+      <w:r>
+        <w:rPr>
+          <w:rStyle w:val="NormalTok"/>
+        </w:rPr>
+        <w:t xml:space="preserve">(cov19StatesOnly</w:t>
+      </w:r>
+      <w:r>
+        <w:rPr>
+          <w:rStyle w:val="SpecialCharTok"/>
+        </w:rPr>
+        <w:t xml:space="preserve">$</w:t>
+      </w:r>
+      <w:r>
+        <w:rPr>
+          <w:rStyle w:val="NormalTok"/>
+        </w:rPr>
+        <w:t xml:space="preserve">state[i] </w:t>
+      </w:r>
+      <w:r>
+        <w:rPr>
+          <w:rStyle w:val="SpecialCharTok"/>
+        </w:rPr>
+        <w:t xml:space="preserve">==</w:t>
+      </w:r>
+      <w:r>
+        <w:rPr>
+          <w:rStyle w:val="NormalTok"/>
+        </w:rPr>
+        <w:t xml:space="preserve"> South[j]){</w:t>
+      </w:r>
+      <w:r>
+        <w:br/>
+      </w:r>
+      <w:r>
+        <w:rPr>
+          <w:rStyle w:val="NormalTok"/>
+        </w:rPr>
+        <w:t xml:space="preserve">      cov19StatesOnly</w:t>
+      </w:r>
+      <w:r>
+        <w:rPr>
+          <w:rStyle w:val="SpecialCharTok"/>
+        </w:rPr>
+        <w:t xml:space="preserve">$</w:t>
+      </w:r>
+      <w:r>
+        <w:rPr>
+          <w:rStyle w:val="NormalTok"/>
+        </w:rPr>
+        <w:t xml:space="preserve">region[i] </w:t>
+      </w:r>
+      <w:r>
+        <w:rPr>
+          <w:rStyle w:val="OtherTok"/>
+        </w:rPr>
+        <w:t xml:space="preserve">&lt;-</w:t>
+      </w:r>
+      <w:r>
+        <w:rPr>
+          <w:rStyle w:val="NormalTok"/>
+        </w:rPr>
+        <w:t xml:space="preserve"> </w:t>
+      </w:r>
+      <w:r>
+        <w:rPr>
+          <w:rStyle w:val="StringTok"/>
+        </w:rPr>
+        <w:t xml:space="preserve">"South"</w:t>
+      </w:r>
+      <w:r>
+        <w:br/>
+      </w:r>
+      <w:r>
+        <w:rPr>
+          <w:rStyle w:val="NormalTok"/>
+        </w:rPr>
+        <w:t xml:space="preserve">    }</w:t>
+      </w:r>
+      <w:r>
+        <w:br/>
+      </w:r>
+      <w:r>
+        <w:rPr>
+          <w:rStyle w:val="NormalTok"/>
+        </w:rPr>
+        <w:t xml:space="preserve">  }</w:t>
+      </w:r>
+      <w:r>
+        <w:br/>
+      </w:r>
+      <w:r>
+        <w:rPr>
+          <w:rStyle w:val="NormalTok"/>
+        </w:rPr>
+        <w:t xml:space="preserve">  </w:t>
+      </w:r>
+      <w:r>
+        <w:rPr>
+          <w:rStyle w:val="ControlFlowTok"/>
+        </w:rPr>
+        <w:t xml:space="preserve">for</w:t>
+      </w:r>
+      <w:r>
+        <w:rPr>
+          <w:rStyle w:val="NormalTok"/>
+        </w:rPr>
+        <w:t xml:space="preserve">(j </w:t>
+      </w:r>
+      <w:r>
+        <w:rPr>
+          <w:rStyle w:val="ControlFlowTok"/>
+        </w:rPr>
+        <w:t xml:space="preserve">in</w:t>
+      </w:r>
+      <w:r>
+        <w:rPr>
+          <w:rStyle w:val="NormalTok"/>
+        </w:rPr>
+        <w:t xml:space="preserve"> </w:t>
+      </w:r>
+      <w:r>
+        <w:rPr>
+          <w:rStyle w:val="DecValTok"/>
+        </w:rPr>
+        <w:t xml:space="preserve">1</w:t>
+      </w:r>
+      <w:r>
+        <w:rPr>
+          <w:rStyle w:val="SpecialCharTok"/>
+        </w:rPr>
+        <w:t xml:space="preserve">:</w:t>
+      </w:r>
+      <w:r>
+        <w:rPr>
+          <w:rStyle w:val="FunctionTok"/>
+        </w:rPr>
+        <w:t xml:space="preserve">length</w:t>
+      </w:r>
+      <w:r>
+        <w:rPr>
+          <w:rStyle w:val="NormalTok"/>
+        </w:rPr>
+        <w:t xml:space="preserve">(Midwest)){</w:t>
+      </w:r>
+      <w:r>
+        <w:br/>
+      </w:r>
+      <w:r>
+        <w:rPr>
+          <w:rStyle w:val="NormalTok"/>
+        </w:rPr>
+        <w:t xml:space="preserve">    </w:t>
+      </w:r>
+      <w:r>
+        <w:rPr>
+          <w:rStyle w:val="ControlFlowTok"/>
+        </w:rPr>
+        <w:t xml:space="preserve">if</w:t>
+      </w:r>
+      <w:r>
+        <w:rPr>
+          <w:rStyle w:val="NormalTok"/>
+        </w:rPr>
+        <w:t xml:space="preserve">(cov19StatesOnly</w:t>
+      </w:r>
+      <w:r>
+        <w:rPr>
+          <w:rStyle w:val="SpecialCharTok"/>
+        </w:rPr>
+        <w:t xml:space="preserve">$</w:t>
+      </w:r>
+      <w:r>
+        <w:rPr>
+          <w:rStyle w:val="NormalTok"/>
+        </w:rPr>
+        <w:t xml:space="preserve">state[i] </w:t>
+      </w:r>
+      <w:r>
+        <w:rPr>
+          <w:rStyle w:val="SpecialCharTok"/>
+        </w:rPr>
+        <w:t xml:space="preserve">==</w:t>
+      </w:r>
+      <w:r>
+        <w:rPr>
+          <w:rStyle w:val="NormalTok"/>
+        </w:rPr>
+        <w:t xml:space="preserve"> Midwest[j]){</w:t>
+      </w:r>
+      <w:r>
+        <w:br/>
+      </w:r>
+      <w:r>
+        <w:rPr>
+          <w:rStyle w:val="NormalTok"/>
+        </w:rPr>
+        <w:t xml:space="preserve">      cov19StatesOnly</w:t>
+      </w:r>
+      <w:r>
+        <w:rPr>
+          <w:rStyle w:val="SpecialCharTok"/>
+        </w:rPr>
+        <w:t xml:space="preserve">$</w:t>
+      </w:r>
+      <w:r>
+        <w:rPr>
+          <w:rStyle w:val="NormalTok"/>
+        </w:rPr>
+        <w:t xml:space="preserve">region[i] </w:t>
+      </w:r>
+      <w:r>
+        <w:rPr>
+          <w:rStyle w:val="OtherTok"/>
+        </w:rPr>
+        <w:t xml:space="preserve">&lt;-</w:t>
+      </w:r>
+      <w:r>
+        <w:rPr>
+          <w:rStyle w:val="NormalTok"/>
+        </w:rPr>
+        <w:t xml:space="preserve"> </w:t>
+      </w:r>
+      <w:r>
+        <w:rPr>
+          <w:rStyle w:val="StringTok"/>
+        </w:rPr>
+        <w:t xml:space="preserve">"Midwest"</w:t>
+      </w:r>
+      <w:r>
+        <w:br/>
+      </w:r>
+      <w:r>
+        <w:rPr>
+          <w:rStyle w:val="NormalTok"/>
+        </w:rPr>
+        <w:t xml:space="preserve">    }</w:t>
+      </w:r>
+      <w:r>
+        <w:br/>
+      </w:r>
+      <w:r>
+        <w:rPr>
+          <w:rStyle w:val="NormalTok"/>
+        </w:rPr>
+        <w:t xml:space="preserve">  }</w:t>
+      </w:r>
+      <w:r>
+        <w:br/>
+      </w:r>
+      <w:r>
+        <w:rPr>
+          <w:rStyle w:val="NormalTok"/>
+        </w:rPr>
+        <w:t xml:space="preserve">}</w:t>
+      </w:r>
+      <w:r>
+        <w:br/>
+      </w:r>
+      <w:r>
+        <w:br/>
+      </w:r>
+      <w:r>
+        <w:rPr>
+          <w:rStyle w:val="NormalTok"/>
+        </w:rPr>
+        <w:t xml:space="preserve">cov19Tree </w:t>
+      </w:r>
+      <w:r>
+        <w:rPr>
+          <w:rStyle w:val="OtherTok"/>
+        </w:rPr>
+        <w:t xml:space="preserve">&lt;-</w:t>
+      </w:r>
+      <w:r>
+        <w:rPr>
+          <w:rStyle w:val="NormalTok"/>
+        </w:rPr>
+        <w:t xml:space="preserve"> cov19StatesOnly </w:t>
+      </w:r>
+      <w:r>
+        <w:rPr>
+          <w:rStyle w:val="SpecialCharTok"/>
+        </w:rPr>
+        <w:t xml:space="preserve">%&gt;%</w:t>
+      </w:r>
+      <w:r>
+        <w:rPr>
+          <w:rStyle w:val="NormalTok"/>
+        </w:rPr>
+        <w:t xml:space="preserve"> </w:t>
+      </w:r>
+      <w:r>
+        <w:rPr>
+          <w:rStyle w:val="FunctionTok"/>
+        </w:rPr>
+        <w:t xml:space="preserve">select</w:t>
+      </w:r>
+      <w:r>
+        <w:rPr>
+          <w:rStyle w:val="NormalTok"/>
+        </w:rPr>
+        <w:t xml:space="preserve">(testing_policy, vaccination_policy, facial_coverings, workplace_closing, school_closing, transport_closing, region)</w:t>
+      </w:r>
+      <w:r>
+        <w:br/>
+      </w:r>
+      <w:r>
+        <w:rPr>
+          <w:rStyle w:val="NormalTok"/>
+        </w:rPr>
+        <w:t xml:space="preserve">split </w:t>
+      </w:r>
+      <w:r>
+        <w:rPr>
+          <w:rStyle w:val="OtherTok"/>
+        </w:rPr>
+        <w:t xml:space="preserve">&lt;-</w:t>
+      </w:r>
+      <w:r>
+        <w:rPr>
+          <w:rStyle w:val="NormalTok"/>
+        </w:rPr>
+        <w:t xml:space="preserve">  </w:t>
+      </w:r>
+      <w:r>
+        <w:rPr>
+          <w:rStyle w:val="FunctionTok"/>
+        </w:rPr>
+        <w:t xml:space="preserve">sample.split</w:t>
+      </w:r>
+      <w:r>
+        <w:rPr>
+          <w:rStyle w:val="NormalTok"/>
+        </w:rPr>
+        <w:t xml:space="preserve">(cov19Tree</w:t>
+      </w:r>
+      <w:r>
+        <w:rPr>
+          <w:rStyle w:val="SpecialCharTok"/>
+        </w:rPr>
+        <w:t xml:space="preserve">$</w:t>
+      </w:r>
+      <w:r>
+        <w:rPr>
+          <w:rStyle w:val="NormalTok"/>
+        </w:rPr>
+        <w:t xml:space="preserve">region, </w:t>
+      </w:r>
+      <w:r>
+        <w:rPr>
+          <w:rStyle w:val="AttributeTok"/>
+        </w:rPr>
+        <w:t xml:space="preserve">SplitRatio =</w:t>
+      </w:r>
+      <w:r>
+        <w:rPr>
+          <w:rStyle w:val="NormalTok"/>
+        </w:rPr>
+        <w:t xml:space="preserve"> </w:t>
+      </w:r>
+      <w:r>
+        <w:rPr>
+          <w:rStyle w:val="FloatTok"/>
+        </w:rPr>
+        <w:t xml:space="preserve">0.75</w:t>
+      </w:r>
+      <w:r>
+        <w:rPr>
+          <w:rStyle w:val="NormalTok"/>
+        </w:rPr>
+        <w:t xml:space="preserve">)</w:t>
+      </w:r>
+      <w:r>
+        <w:br/>
+      </w:r>
+      <w:r>
+        <w:rPr>
+          <w:rStyle w:val="NormalTok"/>
+        </w:rPr>
+        <w:t xml:space="preserve">trainingCov19 </w:t>
+      </w:r>
+      <w:r>
+        <w:rPr>
+          <w:rStyle w:val="OtherTok"/>
+        </w:rPr>
+        <w:t xml:space="preserve">&lt;-</w:t>
+      </w:r>
+      <w:r>
+        <w:rPr>
+          <w:rStyle w:val="NormalTok"/>
+        </w:rPr>
+        <w:t xml:space="preserve"> </w:t>
+      </w:r>
+      <w:r>
+        <w:rPr>
+          <w:rStyle w:val="FunctionTok"/>
+        </w:rPr>
+        <w:t xml:space="preserve">subset</w:t>
+      </w:r>
+      <w:r>
+        <w:rPr>
+          <w:rStyle w:val="NormalTok"/>
+        </w:rPr>
+        <w:t xml:space="preserve">(cov19Tree, </w:t>
+      </w:r>
+      <w:r>
+        <w:rPr>
+          <w:rStyle w:val="AttributeTok"/>
+        </w:rPr>
+        <w:t xml:space="preserve">subset =</w:t>
+      </w:r>
+      <w:r>
+        <w:rPr>
+          <w:rStyle w:val="NormalTok"/>
+        </w:rPr>
+        <w:t xml:space="preserve"> split, </w:t>
+      </w:r>
+      <w:r>
+        <w:rPr>
+          <w:rStyle w:val="AttributeTok"/>
+        </w:rPr>
+        <w:t xml:space="preserve">select =</w:t>
+      </w:r>
+      <w:r>
+        <w:rPr>
+          <w:rStyle w:val="NormalTok"/>
+        </w:rPr>
+        <w:t xml:space="preserve"> </w:t>
+      </w:r>
+      <w:r>
+        <w:rPr>
+          <w:rStyle w:val="SpecialCharTok"/>
+        </w:rPr>
+        <w:t xml:space="preserve">-</w:t>
+      </w:r>
+      <w:r>
+        <w:rPr>
+          <w:rStyle w:val="NormalTok"/>
+        </w:rPr>
+        <w:t xml:space="preserve">state)</w:t>
+      </w:r>
+      <w:r>
+        <w:br/>
+      </w:r>
+      <w:r>
+        <w:rPr>
+          <w:rStyle w:val="NormalTok"/>
+        </w:rPr>
+        <w:t xml:space="preserve">testingCov19 </w:t>
+      </w:r>
+      <w:r>
+        <w:rPr>
+          <w:rStyle w:val="OtherTok"/>
+        </w:rPr>
+        <w:t xml:space="preserve">&lt;-</w:t>
+      </w:r>
+      <w:r>
+        <w:rPr>
+          <w:rStyle w:val="NormalTok"/>
+        </w:rPr>
+        <w:t xml:space="preserve"> </w:t>
+      </w:r>
+      <w:r>
+        <w:rPr>
+          <w:rStyle w:val="FunctionTok"/>
+        </w:rPr>
+        <w:t xml:space="preserve">subset</w:t>
+      </w:r>
+      <w:r>
+        <w:rPr>
+          <w:rStyle w:val="NormalTok"/>
+        </w:rPr>
+        <w:t xml:space="preserve">(cov19Tree, </w:t>
+      </w:r>
+      <w:r>
+        <w:rPr>
+          <w:rStyle w:val="AttributeTok"/>
+        </w:rPr>
+        <w:t xml:space="preserve">subset =</w:t>
+      </w:r>
+      <w:r>
+        <w:rPr>
+          <w:rStyle w:val="NormalTok"/>
+        </w:rPr>
+        <w:t xml:space="preserve"> </w:t>
+      </w:r>
+      <w:r>
+        <w:rPr>
+          <w:rStyle w:val="SpecialCharTok"/>
+        </w:rPr>
+        <w:t xml:space="preserve">!</w:t>
+      </w:r>
+      <w:r>
+        <w:rPr>
+          <w:rStyle w:val="NormalTok"/>
+        </w:rPr>
+        <w:t xml:space="preserve">split, </w:t>
+      </w:r>
+      <w:r>
+        <w:rPr>
+          <w:rStyle w:val="AttributeTok"/>
+        </w:rPr>
+        <w:t xml:space="preserve">select =</w:t>
+      </w:r>
+      <w:r>
+        <w:rPr>
+          <w:rStyle w:val="NormalTok"/>
+        </w:rPr>
+        <w:t xml:space="preserve"> </w:t>
+      </w:r>
+      <w:r>
+        <w:rPr>
+          <w:rStyle w:val="SpecialCharTok"/>
+        </w:rPr>
+        <w:t xml:space="preserve">-</w:t>
+      </w:r>
+      <w:r>
+        <w:rPr>
+          <w:rStyle w:val="NormalTok"/>
+        </w:rPr>
+        <w:t xml:space="preserve">state)</w:t>
+      </w:r>
+      <w:r>
+        <w:br/>
+      </w:r>
+      <w:r>
+        <w:br/>
+      </w:r>
+      <w:r>
+        <w:rPr>
+          <w:rStyle w:val="NormalTok"/>
+        </w:rPr>
+        <w:t xml:space="preserve">testingCov19</w:t>
+      </w:r>
+      <w:r>
+        <w:rPr>
+          <w:rStyle w:val="SpecialCharTok"/>
+        </w:rPr>
+        <w:t xml:space="preserve">$</w:t>
+      </w:r>
+      <w:r>
+        <w:rPr>
+          <w:rStyle w:val="NormalTok"/>
+        </w:rPr>
+        <w:t xml:space="preserve">region </w:t>
+      </w:r>
+      <w:r>
+        <w:rPr>
+          <w:rStyle w:val="OtherTok"/>
+        </w:rPr>
+        <w:t xml:space="preserve">&lt;-</w:t>
+      </w:r>
+      <w:r>
+        <w:rPr>
+          <w:rStyle w:val="NormalTok"/>
+        </w:rPr>
+        <w:t xml:space="preserve"> </w:t>
+      </w:r>
+      <w:r>
+        <w:rPr>
+          <w:rStyle w:val="FunctionTok"/>
+        </w:rPr>
+        <w:t xml:space="preserve">as.factor</w:t>
+      </w:r>
+      <w:r>
+        <w:rPr>
+          <w:rStyle w:val="NormalTok"/>
+        </w:rPr>
+        <w:t xml:space="preserve">(testingCov19</w:t>
+      </w:r>
+      <w:r>
+        <w:rPr>
+          <w:rStyle w:val="SpecialCharTok"/>
+        </w:rPr>
+        <w:t xml:space="preserve">$</w:t>
+      </w:r>
+      <w:r>
+        <w:rPr>
+          <w:rStyle w:val="NormalTok"/>
+        </w:rPr>
+        <w:t xml:space="preserve">region)</w:t>
+      </w:r>
+      <w:r>
+        <w:br/>
+      </w:r>
+      <w:r>
+        <w:br/>
+      </w:r>
+      <w:r>
+        <w:rPr>
+          <w:rStyle w:val="NormalTok"/>
+        </w:rPr>
+        <w:t xml:space="preserve">cov19DT </w:t>
+      </w:r>
+      <w:r>
+        <w:rPr>
+          <w:rStyle w:val="OtherTok"/>
+        </w:rPr>
+        <w:t xml:space="preserve">&lt;-</w:t>
+      </w:r>
+      <w:r>
+        <w:rPr>
+          <w:rStyle w:val="NormalTok"/>
+        </w:rPr>
+        <w:t xml:space="preserve"> </w:t>
+      </w:r>
+      <w:r>
+        <w:rPr>
+          <w:rStyle w:val="FunctionTok"/>
+        </w:rPr>
+        <w:t xml:space="preserve">rpart</w:t>
+      </w:r>
+      <w:r>
+        <w:rPr>
+          <w:rStyle w:val="NormalTok"/>
+        </w:rPr>
+        <w:t xml:space="preserve">(</w:t>
+      </w:r>
+      <w:r>
+        <w:rPr>
+          <w:rStyle w:val="AttributeTok"/>
+        </w:rPr>
+        <w:t xml:space="preserve">formula =</w:t>
+      </w:r>
+      <w:r>
+        <w:rPr>
+          <w:rStyle w:val="NormalTok"/>
+        </w:rPr>
+        <w:t xml:space="preserve"> region </w:t>
+      </w:r>
+      <w:r>
+        <w:rPr>
+          <w:rStyle w:val="SpecialCharTok"/>
+        </w:rPr>
+        <w:t xml:space="preserve">~</w:t>
+      </w:r>
+      <w:r>
+        <w:rPr>
+          <w:rStyle w:val="NormalTok"/>
+        </w:rPr>
+        <w:t xml:space="preserve"> .,</w:t>
+      </w:r>
+      <w:r>
+        <w:br/>
+      </w:r>
+      <w:r>
+        <w:rPr>
+          <w:rStyle w:val="NormalTok"/>
+        </w:rPr>
+        <w:t xml:space="preserve">                     </w:t>
+      </w:r>
+      <w:r>
+        <w:rPr>
+          <w:rStyle w:val="AttributeTok"/>
+        </w:rPr>
+        <w:t xml:space="preserve">data =</w:t>
+      </w:r>
+      <w:r>
+        <w:rPr>
+          <w:rStyle w:val="NormalTok"/>
+        </w:rPr>
+        <w:t xml:space="preserve"> trainingCov19,</w:t>
+      </w:r>
+      <w:r>
+        <w:br/>
+      </w:r>
+      <w:r>
+        <w:rPr>
+          <w:rStyle w:val="NormalTok"/>
+        </w:rPr>
+        <w:t xml:space="preserve">                     </w:t>
+      </w:r>
+      <w:r>
+        <w:rPr>
+          <w:rStyle w:val="AttributeTok"/>
+        </w:rPr>
+        <w:t xml:space="preserve">method =</w:t>
+      </w:r>
+      <w:r>
+        <w:rPr>
+          <w:rStyle w:val="NormalTok"/>
+        </w:rPr>
+        <w:t xml:space="preserve"> </w:t>
+      </w:r>
+      <w:r>
+        <w:rPr>
+          <w:rStyle w:val="StringTok"/>
+        </w:rPr>
+        <w:t xml:space="preserve">"class"</w:t>
+      </w:r>
+      <w:r>
+        <w:rPr>
+          <w:rStyle w:val="NormalTok"/>
+        </w:rPr>
+        <w:t xml:space="preserve">,</w:t>
+      </w:r>
+      <w:r>
+        <w:br/>
+      </w:r>
+      <w:r>
+        <w:rPr>
+          <w:rStyle w:val="NormalTok"/>
+        </w:rPr>
+        <w:t xml:space="preserve">                     </w:t>
+      </w:r>
+      <w:r>
+        <w:rPr>
+          <w:rStyle w:val="AttributeTok"/>
+        </w:rPr>
+        <w:t xml:space="preserve">parms =</w:t>
+      </w:r>
+      <w:r>
+        <w:rPr>
+          <w:rStyle w:val="NormalTok"/>
+        </w:rPr>
+        <w:t xml:space="preserve"> </w:t>
+      </w:r>
+      <w:r>
+        <w:rPr>
+          <w:rStyle w:val="FunctionTok"/>
+        </w:rPr>
+        <w:t xml:space="preserve">list</w:t>
+      </w:r>
+      <w:r>
+        <w:rPr>
+          <w:rStyle w:val="NormalTok"/>
+        </w:rPr>
+        <w:t xml:space="preserve">(</w:t>
+      </w:r>
+      <w:r>
+        <w:rPr>
+          <w:rStyle w:val="AttributeTok"/>
+        </w:rPr>
+        <w:t xml:space="preserve">split =</w:t>
+      </w:r>
+      <w:r>
+        <w:rPr>
+          <w:rStyle w:val="NormalTok"/>
+        </w:rPr>
+        <w:t xml:space="preserve"> </w:t>
+      </w:r>
+      <w:r>
+        <w:rPr>
+          <w:rStyle w:val="StringTok"/>
+        </w:rPr>
+        <w:t xml:space="preserve">"information"</w:t>
+      </w:r>
+      <w:r>
+        <w:rPr>
+          <w:rStyle w:val="NormalTok"/>
+        </w:rPr>
+        <w:t xml:space="preserve">),</w:t>
+      </w:r>
+      <w:r>
+        <w:br/>
+      </w:r>
+      <w:r>
+        <w:rPr>
+          <w:rStyle w:val="NormalTok"/>
+        </w:rPr>
+        <w:t xml:space="preserve">                     </w:t>
+      </w:r>
+      <w:r>
+        <w:rPr>
+          <w:rStyle w:val="AttributeTok"/>
+        </w:rPr>
+        <w:t xml:space="preserve">minsplit =</w:t>
+      </w:r>
+      <w:r>
+        <w:rPr>
+          <w:rStyle w:val="NormalTok"/>
+        </w:rPr>
+        <w:t xml:space="preserve"> </w:t>
+      </w:r>
+      <w:r>
+        <w:rPr>
+          <w:rStyle w:val="DecValTok"/>
+        </w:rPr>
+        <w:t xml:space="preserve">0</w:t>
+      </w:r>
+      <w:r>
+        <w:rPr>
+          <w:rStyle w:val="NormalTok"/>
+        </w:rPr>
+        <w:t xml:space="preserve">, </w:t>
+      </w:r>
+      <w:r>
+        <w:br/>
+      </w:r>
+      <w:r>
+        <w:rPr>
+          <w:rStyle w:val="NormalTok"/>
+        </w:rPr>
+        <w:t xml:space="preserve">                     </w:t>
+      </w:r>
+      <w:r>
+        <w:rPr>
+          <w:rStyle w:val="AttributeTok"/>
+        </w:rPr>
+        <w:t xml:space="preserve">minbucket =</w:t>
+      </w:r>
+      <w:r>
+        <w:rPr>
+          <w:rStyle w:val="NormalTok"/>
+        </w:rPr>
+        <w:t xml:space="preserve"> </w:t>
+      </w:r>
+      <w:r>
+        <w:rPr>
+          <w:rStyle w:val="DecValTok"/>
+        </w:rPr>
+        <w:t xml:space="preserve">0</w:t>
+      </w:r>
+      <w:r>
+        <w:rPr>
+          <w:rStyle w:val="NormalTok"/>
+        </w:rPr>
+        <w:t xml:space="preserve">,</w:t>
+      </w:r>
+      <w:r>
+        <w:br/>
+      </w:r>
+      <w:r>
+        <w:rPr>
+          <w:rStyle w:val="NormalTok"/>
+        </w:rPr>
+        <w:t xml:space="preserve">                     </w:t>
+      </w:r>
+      <w:r>
+        <w:rPr>
+          <w:rStyle w:val="AttributeTok"/>
+        </w:rPr>
+        <w:t xml:space="preserve">cp =</w:t>
+      </w:r>
+      <w:r>
+        <w:rPr>
+          <w:rStyle w:val="NormalTok"/>
+        </w:rPr>
+        <w:t xml:space="preserve"> </w:t>
+      </w:r>
+      <w:r>
+        <w:rPr>
+          <w:rStyle w:val="SpecialCharTok"/>
+        </w:rPr>
+        <w:t xml:space="preserve">-</w:t>
+      </w:r>
+      <w:r>
+        <w:rPr>
+          <w:rStyle w:val="DecValTok"/>
+        </w:rPr>
+        <w:t xml:space="preserve">1</w:t>
+      </w:r>
+      <w:r>
+        <w:rPr>
+          <w:rStyle w:val="NormalTok"/>
+        </w:rPr>
+        <w:t xml:space="preserve">)</w:t>
+      </w:r>
+      <w:r>
+        <w:br/>
+      </w:r>
+      <w:r>
+        <w:br/>
+      </w:r>
+      <w:r>
+        <w:br/>
+      </w:r>
+      <w:r>
+        <w:br/>
+      </w:r>
+      <w:r>
+        <w:rPr>
+          <w:rStyle w:val="NormalTok"/>
+        </w:rPr>
+        <w:t xml:space="preserve">cov19DTPruned </w:t>
+      </w:r>
+      <w:r>
+        <w:rPr>
+          <w:rStyle w:val="OtherTok"/>
+        </w:rPr>
+        <w:t xml:space="preserve">&lt;-</w:t>
+      </w:r>
+      <w:r>
+        <w:rPr>
+          <w:rStyle w:val="NormalTok"/>
+        </w:rPr>
+        <w:t xml:space="preserve"> </w:t>
+      </w:r>
+      <w:r>
+        <w:rPr>
+          <w:rStyle w:val="FunctionTok"/>
+        </w:rPr>
+        <w:t xml:space="preserve">prune</w:t>
+      </w:r>
+      <w:r>
+        <w:rPr>
+          <w:rStyle w:val="NormalTok"/>
+        </w:rPr>
+        <w:t xml:space="preserve">(cov19DT,</w:t>
+      </w:r>
+      <w:r>
+        <w:br/>
+      </w:r>
+      <w:r>
+        <w:rPr>
+          <w:rStyle w:val="NormalTok"/>
+        </w:rPr>
+        <w:t xml:space="preserve">                       </w:t>
+      </w:r>
+      <w:r>
+        <w:rPr>
+          <w:rStyle w:val="AttributeTok"/>
+        </w:rPr>
+        <w:t xml:space="preserve">cp =</w:t>
+      </w:r>
+      <w:r>
+        <w:rPr>
+          <w:rStyle w:val="NormalTok"/>
+        </w:rPr>
+        <w:t xml:space="preserve"> .</w:t>
+      </w:r>
+      <w:r>
+        <w:rPr>
+          <w:rStyle w:val="DecValTok"/>
+        </w:rPr>
+        <w:t xml:space="preserve">0095</w:t>
+      </w:r>
+      <w:r>
+        <w:rPr>
+          <w:rStyle w:val="NormalTok"/>
+        </w:rPr>
+        <w:t xml:space="preserve">)</w:t>
+      </w:r>
+      <w:r>
+        <w:br/>
+      </w:r>
+      <w:r>
+        <w:br/>
+      </w:r>
+      <w:r>
+        <w:rPr>
+          <w:rStyle w:val="NormalTok"/>
+        </w:rPr>
+        <w:t xml:space="preserve">cov19DTPruned</w:t>
+      </w:r>
+      <w:r>
+        <w:rPr>
+          <w:rStyle w:val="SpecialCharTok"/>
+        </w:rPr>
+        <w:t xml:space="preserve">$</w:t>
+      </w:r>
+      <w:r>
+        <w:rPr>
+          <w:rStyle w:val="NormalTok"/>
+        </w:rPr>
+        <w:t xml:space="preserve">cptable </w:t>
+      </w:r>
+      <w:r>
+        <w:rPr>
+          <w:rStyle w:val="SpecialCharTok"/>
+        </w:rPr>
+        <w:t xml:space="preserve">%&gt;%</w:t>
+      </w:r>
+      <w:r>
+        <w:rPr>
+          <w:rStyle w:val="NormalTok"/>
+        </w:rPr>
+        <w:t xml:space="preserve"> </w:t>
+      </w:r>
+      <w:r>
+        <w:br/>
+      </w:r>
+      <w:r>
+        <w:rPr>
+          <w:rStyle w:val="NormalTok"/>
+        </w:rPr>
+        <w:t xml:space="preserve">  </w:t>
+      </w:r>
+      <w:r>
+        <w:rPr>
+          <w:rStyle w:val="FunctionTok"/>
+        </w:rPr>
+        <w:t xml:space="preserve">data.frame</w:t>
+      </w:r>
+      <w:r>
+        <w:rPr>
+          <w:rStyle w:val="NormalTok"/>
+        </w:rPr>
+        <w:t xml:space="preserve">() </w:t>
+      </w:r>
+      <w:r>
+        <w:rPr>
+          <w:rStyle w:val="SpecialCharTok"/>
+        </w:rPr>
+        <w:t xml:space="preserve">%&gt;%</w:t>
+      </w:r>
+      <w:r>
+        <w:rPr>
+          <w:rStyle w:val="NormalTok"/>
+        </w:rPr>
+        <w:t xml:space="preserve"> </w:t>
+      </w:r>
+      <w:r>
+        <w:br/>
+      </w:r>
+      <w:r>
+        <w:rPr>
+          <w:rStyle w:val="NormalTok"/>
+        </w:rPr>
+        <w:t xml:space="preserve">  </w:t>
+      </w:r>
+      <w:r>
+        <w:rPr>
+          <w:rStyle w:val="FunctionTok"/>
+        </w:rPr>
+        <w:t xml:space="preserve">filter</w:t>
+      </w:r>
+      <w:r>
+        <w:rPr>
+          <w:rStyle w:val="NormalTok"/>
+        </w:rPr>
+        <w:t xml:space="preserve">(xerror </w:t>
+      </w:r>
+      <w:r>
+        <w:rPr>
+          <w:rStyle w:val="SpecialCharTok"/>
+        </w:rPr>
+        <w:t xml:space="preserve">&lt;</w:t>
+      </w:r>
+      <w:r>
+        <w:rPr>
+          <w:rStyle w:val="NormalTok"/>
+        </w:rPr>
+        <w:t xml:space="preserve"> </w:t>
+      </w:r>
+      <w:r>
+        <w:rPr>
+          <w:rStyle w:val="FunctionTok"/>
+        </w:rPr>
+        <w:t xml:space="preserve">min</w:t>
+      </w:r>
+      <w:r>
+        <w:rPr>
+          <w:rStyle w:val="NormalTok"/>
+        </w:rPr>
+        <w:t xml:space="preserve">(xerror) </w:t>
+      </w:r>
+      <w:r>
+        <w:rPr>
+          <w:rStyle w:val="SpecialCharTok"/>
+        </w:rPr>
+        <w:t xml:space="preserve">+</w:t>
+      </w:r>
+      <w:r>
+        <w:rPr>
+          <w:rStyle w:val="NormalTok"/>
+        </w:rPr>
+        <w:t xml:space="preserve"> </w:t>
+      </w:r>
+      <w:r>
+        <w:rPr>
+          <w:rStyle w:val="FloatTok"/>
+        </w:rPr>
+        <w:t xml:space="preserve">0.006795436</w:t>
+      </w:r>
+      <w:r>
+        <w:rPr>
+          <w:rStyle w:val="NormalTok"/>
+        </w:rPr>
+        <w:t xml:space="preserve">)</w:t>
+      </w:r>
+    </w:p>
+    <w:p>
+      <w:pPr>
+        <w:pStyle w:val="SourceCode"/>
+      </w:pPr>
+      <w:r>
+        <w:rPr>
+          <w:rStyle w:val="VerbatimChar"/>
+        </w:rPr>
+        <w:t xml:space="preserve">##        CP nsplit rel.error    xerror        xstd</w:t>
+      </w:r>
+      <w:r>
+        <w:br/>
+      </w:r>
+      <w:r>
+        <w:rPr>
+          <w:rStyle w:val="VerbatimChar"/>
+        </w:rPr>
+        <w:t xml:space="preserve">## 10 0.0095     14 0.5666112 0.5811823 0.008411887</w:t>
+      </w:r>
+    </w:p>
+    <w:p>
+      <w:pPr>
+        <w:pStyle w:val="SourceCode"/>
+      </w:pPr>
+      <w:r>
+        <w:rPr>
+          <w:rStyle w:val="FunctionTok"/>
+        </w:rPr>
+        <w:t xml:space="preserve">rpart.plot</w:t>
+      </w:r>
+      <w:r>
+        <w:rPr>
+          <w:rStyle w:val="NormalTok"/>
+        </w:rPr>
+        <w:t xml:space="preserve">(cov19DTPruned, </w:t>
+      </w:r>
+      <w:r>
+        <w:br/>
+      </w:r>
+      <w:r>
+        <w:rPr>
+          <w:rStyle w:val="NormalTok"/>
+        </w:rPr>
+        <w:t xml:space="preserve">           </w:t>
+      </w:r>
+      <w:r>
+        <w:rPr>
+          <w:rStyle w:val="AttributeTok"/>
+        </w:rPr>
+        <w:t xml:space="preserve">digits =</w:t>
+      </w:r>
+      <w:r>
+        <w:rPr>
+          <w:rStyle w:val="NormalTok"/>
+        </w:rPr>
+        <w:t xml:space="preserve"> </w:t>
+      </w:r>
+      <w:r>
+        <w:rPr>
+          <w:rStyle w:val="DecValTok"/>
+        </w:rPr>
+        <w:t xml:space="preserve">4</w:t>
+      </w:r>
+      <w:r>
+        <w:rPr>
+          <w:rStyle w:val="NormalTok"/>
+        </w:rPr>
+        <w:t xml:space="preserve">,</w:t>
+      </w:r>
+      <w:r>
+        <w:br/>
+      </w:r>
+      <w:r>
+        <w:rPr>
+          <w:rStyle w:val="NormalTok"/>
+        </w:rPr>
+        <w:t xml:space="preserve">           </w:t>
+      </w:r>
+      <w:r>
+        <w:rPr>
+          <w:rStyle w:val="AttributeTok"/>
+        </w:rPr>
+        <w:t xml:space="preserve">fallen.leaves =</w:t>
+      </w:r>
+      <w:r>
+        <w:rPr>
+          <w:rStyle w:val="NormalTok"/>
+        </w:rPr>
+        <w:t xml:space="preserve"> </w:t>
+      </w:r>
+      <w:r>
+        <w:rPr>
+          <w:rStyle w:val="ConstantTok"/>
+        </w:rPr>
+        <w:t xml:space="preserve">TRUE</w:t>
+      </w:r>
+      <w:r>
+        <w:rPr>
+          <w:rStyle w:val="NormalTok"/>
+        </w:rPr>
+        <w:t xml:space="preserve">,</w:t>
+      </w:r>
+      <w:r>
+        <w:br/>
+      </w:r>
+      <w:r>
+        <w:rPr>
+          <w:rStyle w:val="NormalTok"/>
+        </w:rPr>
+        <w:t xml:space="preserve">           </w:t>
+      </w:r>
+      <w:r>
+        <w:rPr>
+          <w:rStyle w:val="AttributeTok"/>
+        </w:rPr>
+        <w:t xml:space="preserve">type =</w:t>
+      </w:r>
+      <w:r>
+        <w:rPr>
+          <w:rStyle w:val="NormalTok"/>
+        </w:rPr>
+        <w:t xml:space="preserve"> </w:t>
+      </w:r>
+      <w:r>
+        <w:rPr>
+          <w:rStyle w:val="DecValTok"/>
+        </w:rPr>
+        <w:t xml:space="preserve">5</w:t>
+      </w:r>
+      <w:r>
+        <w:rPr>
+          <w:rStyle w:val="NormalTok"/>
+        </w:rPr>
+        <w:t xml:space="preserve">, </w:t>
+      </w:r>
+      <w:r>
+        <w:br/>
+      </w:r>
+      <w:r>
+        <w:rPr>
+          <w:rStyle w:val="NormalTok"/>
+        </w:rPr>
+        <w:t xml:space="preserve">           </w:t>
+      </w:r>
+      <w:r>
+        <w:rPr>
+          <w:rStyle w:val="AttributeTok"/>
+        </w:rPr>
+        <w:t xml:space="preserve">extra =</w:t>
+      </w:r>
+      <w:r>
+        <w:rPr>
+          <w:rStyle w:val="NormalTok"/>
+        </w:rPr>
+        <w:t xml:space="preserve"> </w:t>
+      </w:r>
+      <w:r>
+        <w:rPr>
+          <w:rStyle w:val="DecValTok"/>
+        </w:rPr>
+        <w:t xml:space="preserve">101</w:t>
+      </w:r>
+      <w:r>
+        <w:rPr>
+          <w:rStyle w:val="NormalTok"/>
+        </w:rPr>
+        <w:t xml:space="preserve">,</w:t>
+      </w:r>
+      <w:r>
+        <w:br/>
+      </w:r>
+      <w:r>
+        <w:rPr>
+          <w:rStyle w:val="NormalTok"/>
+        </w:rPr>
+        <w:t xml:space="preserve">           </w:t>
+      </w:r>
+      <w:r>
+        <w:rPr>
+          <w:rStyle w:val="AttributeTok"/>
+        </w:rPr>
+        <w:t xml:space="preserve">box.palette =</w:t>
+      </w:r>
+      <w:r>
+        <w:rPr>
+          <w:rStyle w:val="NormalTok"/>
+        </w:rPr>
+        <w:t xml:space="preserve"> </w:t>
+      </w:r>
+      <w:r>
+        <w:rPr>
+          <w:rStyle w:val="StringTok"/>
+        </w:rPr>
+        <w:t xml:space="preserve">'BlGnYl'</w:t>
+      </w:r>
+      <w:r>
+        <w:rPr>
+          <w:rStyle w:val="NormalTok"/>
+        </w:rPr>
+        <w:t xml:space="preserve">,</w:t>
+      </w:r>
+      <w:r>
+        <w:br/>
+      </w:r>
+      <w:r>
+        <w:rPr>
+          <w:rStyle w:val="NormalTok"/>
+        </w:rPr>
+        <w:t xml:space="preserve">           </w:t>
+      </w:r>
+      <w:r>
+        <w:rPr>
+          <w:rStyle w:val="AttributeTok"/>
+        </w:rPr>
+        <w:t xml:space="preserve">shadow.col =</w:t>
+      </w:r>
+      <w:r>
+        <w:rPr>
+          <w:rStyle w:val="NormalTok"/>
+        </w:rPr>
+        <w:t xml:space="preserve"> </w:t>
+      </w:r>
+      <w:r>
+        <w:rPr>
+          <w:rStyle w:val="StringTok"/>
+        </w:rPr>
+        <w:t xml:space="preserve">'gray'</w:t>
+      </w:r>
+      <w:r>
+        <w:rPr>
+          <w:rStyle w:val="NormalTok"/>
+        </w:rPr>
+        <w:t xml:space="preserve">,</w:t>
+      </w:r>
+      <w:r>
+        <w:br/>
+      </w:r>
+      <w:r>
+        <w:rPr>
+          <w:rStyle w:val="NormalTok"/>
+        </w:rPr>
+        <w:t xml:space="preserve">           </w:t>
+      </w:r>
+      <w:r>
+        <w:rPr>
+          <w:rStyle w:val="AttributeTok"/>
+        </w:rPr>
+        <w:t xml:space="preserve">legend.x =</w:t>
+      </w:r>
+      <w:r>
+        <w:rPr>
+          <w:rStyle w:val="NormalTok"/>
+        </w:rPr>
+        <w:t xml:space="preserve"> </w:t>
+      </w:r>
+      <w:r>
+        <w:rPr>
+          <w:rStyle w:val="ConstantTok"/>
+        </w:rPr>
+        <w:t xml:space="preserve">NA</w:t>
+      </w:r>
+      <w:r>
+        <w:rPr>
+          <w:rStyle w:val="NormalTok"/>
+        </w:rPr>
+        <w:t xml:space="preserve">)</w:t>
+      </w:r>
+    </w:p>
+    <w:p>
+      <w:pPr>
+        <w:pStyle w:val="FirstParagraph"/>
+      </w:pPr>
+      <w:r>
+        <w:drawing>
+          <wp:inline>
+            <wp:extent cx="5334000" cy="3200400"/>
+            <wp:effectExtent b="0" l="0" r="0" t="0"/>
+            <wp:docPr descr="" title="" id="33" name="Picture"/>
+            <a:graphic>
+              <a:graphicData uri="http://schemas.openxmlformats.org/drawingml/2006/picture">
+                <pic:pic>
+                  <pic:nvPicPr>
+                    <pic:cNvPr descr="final_files/figure-docx/decision%20tree-1.png" id="34" name="Picture"/>
+                    <pic:cNvPicPr>
+                      <a:picLocks noChangeArrowheads="1" noChangeAspect="1"/>
+                    </pic:cNvPicPr>
+                  </pic:nvPicPr>
+                  <pic:blipFill>
+                    <a:blip r:embed="rId32"/>
+                    <a:stretch>
+                      <a:fillRect/>
+                    </a:stretch>
+                  </pic:blipFill>
+                  <pic:spPr bwMode="auto">
+                    <a:xfrm>
+                      <a:off x="0" y="0"/>
+                      <a:ext cx="5334000" cy="3200400"/>
+                    </a:xfrm>
+                    <a:prstGeom prst="rect">
+                      <a:avLst/>
+                    </a:prstGeom>
+                    <a:noFill/>
+                    <a:ln w="9525">
+                      <a:noFill/>
+                      <a:headEnd/>
+                      <a:tailEnd/>
+                    </a:ln>
+                  </pic:spPr>
+                </pic:pic>
+              </a:graphicData>
+            </a:graphic>
+          </wp:inline>
+        </w:drawing>
+      </w:r>
+    </w:p>
+    <w:p>
+      <w:pPr>
+        <w:pStyle w:val="SourceCode"/>
+      </w:pPr>
+      <w:r>
+        <w:rPr>
+          <w:rStyle w:val="NormalTok"/>
+        </w:rPr>
+        <w:t xml:space="preserve">cov19_pred </w:t>
+      </w:r>
+      <w:r>
+        <w:rPr>
+          <w:rStyle w:val="OtherTok"/>
+        </w:rPr>
+        <w:t xml:space="preserve">&lt;-</w:t>
+      </w:r>
+      <w:r>
+        <w:rPr>
+          <w:rStyle w:val="NormalTok"/>
+        </w:rPr>
+        <w:t xml:space="preserve"> </w:t>
+      </w:r>
+      <w:r>
+        <w:rPr>
+          <w:rStyle w:val="FunctionTok"/>
+        </w:rPr>
+        <w:t xml:space="preserve">predict</w:t>
+      </w:r>
+      <w:r>
+        <w:rPr>
+          <w:rStyle w:val="NormalTok"/>
+        </w:rPr>
+        <w:t xml:space="preserve">(</w:t>
+      </w:r>
+      <w:r>
+        <w:rPr>
+          <w:rStyle w:val="AttributeTok"/>
+        </w:rPr>
+        <w:t xml:space="preserve">object =</w:t>
+      </w:r>
+      <w:r>
+        <w:rPr>
+          <w:rStyle w:val="NormalTok"/>
+        </w:rPr>
+        <w:t xml:space="preserve"> cov19DTPruned,</w:t>
+      </w:r>
+      <w:r>
+        <w:br/>
+      </w:r>
+      <w:r>
+        <w:rPr>
+          <w:rStyle w:val="NormalTok"/>
+        </w:rPr>
+        <w:t xml:space="preserve">                       </w:t>
+      </w:r>
+      <w:r>
+        <w:rPr>
+          <w:rStyle w:val="AttributeTok"/>
+        </w:rPr>
+        <w:t xml:space="preserve">newdata =</w:t>
+      </w:r>
+      <w:r>
+        <w:rPr>
+          <w:rStyle w:val="NormalTok"/>
+        </w:rPr>
+        <w:t xml:space="preserve"> testingCov19,</w:t>
+      </w:r>
+      <w:r>
+        <w:br/>
+      </w:r>
+      <w:r>
+        <w:rPr>
+          <w:rStyle w:val="NormalTok"/>
+        </w:rPr>
+        <w:t xml:space="preserve">                       </w:t>
+      </w:r>
+      <w:r>
+        <w:rPr>
+          <w:rStyle w:val="AttributeTok"/>
+        </w:rPr>
+        <w:t xml:space="preserve">type =</w:t>
+      </w:r>
+      <w:r>
+        <w:rPr>
+          <w:rStyle w:val="NormalTok"/>
+        </w:rPr>
+        <w:t xml:space="preserve"> </w:t>
+      </w:r>
+      <w:r>
+        <w:rPr>
+          <w:rStyle w:val="StringTok"/>
+        </w:rPr>
+        <w:t xml:space="preserve">"class"</w:t>
+      </w:r>
+      <w:r>
+        <w:rPr>
+          <w:rStyle w:val="NormalTok"/>
+        </w:rPr>
+        <w:t xml:space="preserve">)</w:t>
+      </w:r>
+      <w:r>
+        <w:br/>
+      </w:r>
+      <w:r>
+        <w:br/>
+      </w:r>
+      <w:r>
+        <w:rPr>
+          <w:rStyle w:val="NormalTok"/>
+        </w:rPr>
+        <w:t xml:space="preserve">cm_cov19 </w:t>
+      </w:r>
+      <w:r>
+        <w:rPr>
+          <w:rStyle w:val="OtherTok"/>
+        </w:rPr>
+        <w:t xml:space="preserve">&lt;-</w:t>
+      </w:r>
+      <w:r>
+        <w:rPr>
+          <w:rStyle w:val="NormalTok"/>
+        </w:rPr>
+        <w:t xml:space="preserve"> </w:t>
+      </w:r>
+      <w:r>
+        <w:br/>
+      </w:r>
+      <w:r>
+        <w:rPr>
+          <w:rStyle w:val="NormalTok"/>
+        </w:rPr>
+        <w:t xml:space="preserve">  </w:t>
+      </w:r>
+      <w:r>
+        <w:rPr>
+          <w:rStyle w:val="FunctionTok"/>
+        </w:rPr>
+        <w:t xml:space="preserve">confusionMatrix</w:t>
+      </w:r>
+      <w:r>
+        <w:rPr>
+          <w:rStyle w:val="NormalTok"/>
+        </w:rPr>
+        <w:t xml:space="preserve">(</w:t>
+      </w:r>
+      <w:r>
+        <w:rPr>
+          <w:rStyle w:val="AttributeTok"/>
+        </w:rPr>
+        <w:t xml:space="preserve">data =</w:t>
+      </w:r>
+      <w:r>
+        <w:rPr>
+          <w:rStyle w:val="NormalTok"/>
+        </w:rPr>
+        <w:t xml:space="preserve"> cov19_pred, </w:t>
+      </w:r>
+      <w:r>
+        <w:br/>
+      </w:r>
+      <w:r>
+        <w:rPr>
+          <w:rStyle w:val="NormalTok"/>
+        </w:rPr>
+        <w:t xml:space="preserve">                  </w:t>
+      </w:r>
+      <w:r>
+        <w:rPr>
+          <w:rStyle w:val="AttributeTok"/>
+        </w:rPr>
+        <w:t xml:space="preserve">reference =</w:t>
+      </w:r>
+      <w:r>
+        <w:rPr>
+          <w:rStyle w:val="NormalTok"/>
+        </w:rPr>
+        <w:t xml:space="preserve"> testingCov19</w:t>
+      </w:r>
+      <w:r>
+        <w:rPr>
+          <w:rStyle w:val="SpecialCharTok"/>
+        </w:rPr>
+        <w:t xml:space="preserve">$</w:t>
+      </w:r>
+      <w:r>
+        <w:rPr>
+          <w:rStyle w:val="NormalTok"/>
+        </w:rPr>
+        <w:t xml:space="preserve">region,</w:t>
+      </w:r>
+      <w:r>
+        <w:br/>
+      </w:r>
+      <w:r>
+        <w:rPr>
+          <w:rStyle w:val="NormalTok"/>
+        </w:rPr>
+        <w:t xml:space="preserve">                  </w:t>
+      </w:r>
+      <w:r>
+        <w:rPr>
+          <w:rStyle w:val="AttributeTok"/>
+        </w:rPr>
+        <w:t xml:space="preserve">positive =</w:t>
+      </w:r>
+      <w:r>
+        <w:rPr>
+          <w:rStyle w:val="NormalTok"/>
+        </w:rPr>
+        <w:t xml:space="preserve"> </w:t>
+      </w:r>
+      <w:r>
+        <w:rPr>
+          <w:rStyle w:val="FunctionTok"/>
+        </w:rPr>
+        <w:t xml:space="preserve">c</w:t>
+      </w:r>
+      <w:r>
+        <w:rPr>
+          <w:rStyle w:val="NormalTok"/>
+        </w:rPr>
+        <w:t xml:space="preserve">(</w:t>
+      </w:r>
+      <w:r>
+        <w:rPr>
+          <w:rStyle w:val="StringTok"/>
+        </w:rPr>
+        <w:t xml:space="preserve">"Midwest"</w:t>
+      </w:r>
+      <w:r>
+        <w:rPr>
+          <w:rStyle w:val="NormalTok"/>
+        </w:rPr>
+        <w:t xml:space="preserve">, </w:t>
+      </w:r>
+      <w:r>
+        <w:rPr>
+          <w:rStyle w:val="StringTok"/>
+        </w:rPr>
+        <w:t xml:space="preserve">"Northeast"</w:t>
+      </w:r>
+      <w:r>
+        <w:rPr>
+          <w:rStyle w:val="NormalTok"/>
+        </w:rPr>
+        <w:t xml:space="preserve">,</w:t>
+      </w:r>
+      <w:r>
+        <w:rPr>
+          <w:rStyle w:val="StringTok"/>
+        </w:rPr>
+        <w:t xml:space="preserve">"West"</w:t>
+      </w:r>
+      <w:r>
+        <w:rPr>
+          <w:rStyle w:val="NormalTok"/>
+        </w:rPr>
+        <w:t xml:space="preserve">, </w:t>
+      </w:r>
+      <w:r>
+        <w:rPr>
+          <w:rStyle w:val="StringTok"/>
+        </w:rPr>
+        <w:t xml:space="preserve">"South"</w:t>
+      </w:r>
+      <w:r>
+        <w:rPr>
+          <w:rStyle w:val="NormalTok"/>
+        </w:rPr>
+        <w:t xml:space="preserve">),</w:t>
+      </w:r>
+      <w:r>
+        <w:br/>
+      </w:r>
+      <w:r>
+        <w:rPr>
+          <w:rStyle w:val="NormalTok"/>
+        </w:rPr>
+        <w:t xml:space="preserve">                  </w:t>
+      </w:r>
+      <w:r>
+        <w:rPr>
+          <w:rStyle w:val="AttributeTok"/>
+        </w:rPr>
+        <w:t xml:space="preserve">dnn =</w:t>
+      </w:r>
+      <w:r>
+        <w:rPr>
+          <w:rStyle w:val="NormalTok"/>
+        </w:rPr>
+        <w:t xml:space="preserve"> </w:t>
+      </w:r>
+      <w:r>
+        <w:rPr>
+          <w:rStyle w:val="FunctionTok"/>
+        </w:rPr>
+        <w:t xml:space="preserve">c</w:t>
+      </w:r>
+      <w:r>
+        <w:rPr>
+          <w:rStyle w:val="NormalTok"/>
+        </w:rPr>
+        <w:t xml:space="preserve">(</w:t>
+      </w:r>
+      <w:r>
+        <w:rPr>
+          <w:rStyle w:val="StringTok"/>
+        </w:rPr>
+        <w:t xml:space="preserve">'predicted'</w:t>
+      </w:r>
+      <w:r>
+        <w:rPr>
+          <w:rStyle w:val="NormalTok"/>
+        </w:rPr>
+        <w:t xml:space="preserve">, </w:t>
+      </w:r>
+      <w:r>
+        <w:rPr>
+          <w:rStyle w:val="StringTok"/>
+        </w:rPr>
+        <w:t xml:space="preserve">'actual'</w:t>
+      </w:r>
+      <w:r>
+        <w:rPr>
+          <w:rStyle w:val="NormalTok"/>
+        </w:rPr>
+        <w:t xml:space="preserve">)) </w:t>
+      </w:r>
+      <w:r>
+        <w:br/>
+      </w:r>
+      <w:r>
+        <w:br/>
+      </w:r>
+      <w:r>
+        <w:rPr>
+          <w:rStyle w:val="NormalTok"/>
+        </w:rPr>
+        <w:t xml:space="preserve">cm_cov19</w:t>
+      </w:r>
+    </w:p>
+    <w:p>
+      <w:pPr>
+        <w:pStyle w:val="SourceCode"/>
+      </w:pPr>
+      <w:r>
+        <w:rPr>
+          <w:rStyle w:val="VerbatimChar"/>
+        </w:rPr>
+        <w:t xml:space="preserve">## Confusion Matrix and Statistics</w:t>
+      </w:r>
+      <w:r>
+        <w:br/>
+      </w:r>
+      <w:r>
+        <w:rPr>
+          <w:rStyle w:val="VerbatimChar"/>
+        </w:rPr>
+        <w:t xml:space="preserve">## </w:t>
+      </w:r>
+      <w:r>
+        <w:br/>
+      </w:r>
+      <w:r>
+        <w:rPr>
+          <w:rStyle w:val="VerbatimChar"/>
+        </w:rPr>
+        <w:t xml:space="preserve">##            actual</w:t>
+      </w:r>
+      <w:r>
+        <w:br/>
+      </w:r>
+      <w:r>
+        <w:rPr>
+          <w:rStyle w:val="VerbatimChar"/>
+        </w:rPr>
+        <w:t xml:space="preserve">## predicted   Midwest Northeast South West</w:t>
+      </w:r>
+      <w:r>
+        <w:br/>
+      </w:r>
+      <w:r>
+        <w:rPr>
+          <w:rStyle w:val="VerbatimChar"/>
+        </w:rPr>
+        <w:t xml:space="preserve">##   Midwest       269        11    74   92</w:t>
+      </w:r>
+      <w:r>
+        <w:br/>
+      </w:r>
+      <w:r>
+        <w:rPr>
+          <w:rStyle w:val="VerbatimChar"/>
+        </w:rPr>
+        <w:t xml:space="preserve">##   Northeast      87       405    79   98</w:t>
+      </w:r>
+      <w:r>
+        <w:br/>
+      </w:r>
+      <w:r>
+        <w:rPr>
+          <w:rStyle w:val="VerbatimChar"/>
+        </w:rPr>
+        <w:t xml:space="preserve">##   South         193        62   451  132</w:t>
+      </w:r>
+      <w:r>
+        <w:br/>
+      </w:r>
+      <w:r>
+        <w:rPr>
+          <w:rStyle w:val="VerbatimChar"/>
+        </w:rPr>
+        <w:t xml:space="preserve">##   West            0        25    36  227</w:t>
+      </w:r>
+      <w:r>
+        <w:br/>
+      </w:r>
+      <w:r>
+        <w:rPr>
+          <w:rStyle w:val="VerbatimChar"/>
+        </w:rPr>
+        <w:t xml:space="preserve">## </w:t>
+      </w:r>
+      <w:r>
+        <w:br/>
+      </w:r>
+      <w:r>
+        <w:rPr>
+          <w:rStyle w:val="VerbatimChar"/>
+        </w:rPr>
+        <w:t xml:space="preserve">## Overall Statistics</w:t>
+      </w:r>
+      <w:r>
+        <w:br/>
+      </w:r>
+      <w:r>
+        <w:rPr>
+          <w:rStyle w:val="VerbatimChar"/>
+        </w:rPr>
+        <w:t xml:space="preserve">##                                           </w:t>
+      </w:r>
+      <w:r>
+        <w:br/>
+      </w:r>
+      <w:r>
+        <w:rPr>
+          <w:rStyle w:val="VerbatimChar"/>
+        </w:rPr>
+        <w:t xml:space="preserve">##                Accuracy : 0.6033          </w:t>
+      </w:r>
+      <w:r>
+        <w:br/>
+      </w:r>
+      <w:r>
+        <w:rPr>
+          <w:rStyle w:val="VerbatimChar"/>
+        </w:rPr>
+        <w:t xml:space="preserve">##                  95% CI : (0.5827, 0.6236)</w:t>
+      </w:r>
+      <w:r>
+        <w:br/>
+      </w:r>
+      <w:r>
+        <w:rPr>
+          <w:rStyle w:val="VerbatimChar"/>
+        </w:rPr>
+        <w:t xml:space="preserve">##     No Information Rate : 0.2856          </w:t>
+      </w:r>
+      <w:r>
+        <w:br/>
+      </w:r>
+      <w:r>
+        <w:rPr>
+          <w:rStyle w:val="VerbatimChar"/>
+        </w:rPr>
+        <w:t xml:space="preserve">##     P-Value [Acc &gt; NIR] : &lt; 2.2e-16       </w:t>
+      </w:r>
+      <w:r>
+        <w:br/>
+      </w:r>
+      <w:r>
+        <w:rPr>
+          <w:rStyle w:val="VerbatimChar"/>
+        </w:rPr>
+        <w:t xml:space="preserve">##                                           </w:t>
+      </w:r>
+      <w:r>
+        <w:br/>
+      </w:r>
+      <w:r>
+        <w:rPr>
+          <w:rStyle w:val="VerbatimChar"/>
+        </w:rPr>
+        <w:t xml:space="preserve">##                   Kappa : 0.4682          </w:t>
+      </w:r>
+      <w:r>
+        <w:br/>
+      </w:r>
+      <w:r>
+        <w:rPr>
+          <w:rStyle w:val="VerbatimChar"/>
+        </w:rPr>
+        <w:t xml:space="preserve">##                                           </w:t>
+      </w:r>
+      <w:r>
+        <w:br/>
+      </w:r>
+      <w:r>
+        <w:rPr>
+          <w:rStyle w:val="VerbatimChar"/>
+        </w:rPr>
+        <w:t xml:space="preserve">##  Mcnemar's Test P-Value : &lt; 2.2e-16       </w:t>
+      </w:r>
+      <w:r>
+        <w:br/>
+      </w:r>
+      <w:r>
+        <w:rPr>
+          <w:rStyle w:val="VerbatimChar"/>
+        </w:rPr>
+        <w:t xml:space="preserve">## </w:t>
+      </w:r>
+      <w:r>
+        <w:br/>
+      </w:r>
+      <w:r>
+        <w:rPr>
+          <w:rStyle w:val="VerbatimChar"/>
+        </w:rPr>
+        <w:t xml:space="preserve">## Statistics by Class:</w:t>
+      </w:r>
+      <w:r>
+        <w:br/>
+      </w:r>
+      <w:r>
+        <w:rPr>
+          <w:rStyle w:val="VerbatimChar"/>
+        </w:rPr>
+        <w:t xml:space="preserve">## </w:t>
+      </w:r>
+      <w:r>
+        <w:br/>
+      </w:r>
+      <w:r>
+        <w:rPr>
+          <w:rStyle w:val="VerbatimChar"/>
+        </w:rPr>
+        <w:t xml:space="preserve">##                      Class: Midwest Class: Northeast Class: South Class: West</w:t>
+      </w:r>
+      <w:r>
+        <w:br/>
+      </w:r>
+      <w:r>
+        <w:rPr>
+          <w:rStyle w:val="VerbatimChar"/>
+        </w:rPr>
+        <w:t xml:space="preserve">## Sensitivity                  0.4900           0.8052       0.7047      0.4135</w:t>
+      </w:r>
+      <w:r>
+        <w:br/>
+      </w:r>
+      <w:r>
+        <w:rPr>
+          <w:rStyle w:val="VerbatimChar"/>
+        </w:rPr>
+        <w:t xml:space="preserve">## Specificity                  0.8954           0.8481       0.7583      0.9639</w:t>
+      </w:r>
+      <w:r>
+        <w:br/>
+      </w:r>
+      <w:r>
+        <w:rPr>
+          <w:rStyle w:val="VerbatimChar"/>
+        </w:rPr>
+        <w:t xml:space="preserve">## Pos Pred Value               0.6031           0.6054       0.5382      0.7882</w:t>
+      </w:r>
+      <w:r>
+        <w:br/>
+      </w:r>
+      <w:r>
+        <w:rPr>
+          <w:rStyle w:val="VerbatimChar"/>
+        </w:rPr>
+        <w:t xml:space="preserve">## Neg Pred Value               0.8440           0.9377       0.8653      0.8351</w:t>
+      </w:r>
+      <w:r>
+        <w:br/>
+      </w:r>
+      <w:r>
+        <w:rPr>
+          <w:rStyle w:val="VerbatimChar"/>
+        </w:rPr>
+        <w:t xml:space="preserve">## Prevalence                   0.2450           0.2245       0.2856      0.2450</w:t>
+      </w:r>
+      <w:r>
+        <w:br/>
+      </w:r>
+      <w:r>
+        <w:rPr>
+          <w:rStyle w:val="VerbatimChar"/>
+        </w:rPr>
+        <w:t xml:space="preserve">## Detection Rate               0.1200           0.1807       0.2012      0.1013</w:t>
+      </w:r>
+      <w:r>
+        <w:br/>
+      </w:r>
+      <w:r>
+        <w:rPr>
+          <w:rStyle w:val="VerbatimChar"/>
+        </w:rPr>
+        <w:t xml:space="preserve">## Detection Prevalence         0.1990           0.2985       0.3739      0.1285</w:t>
+      </w:r>
+      <w:r>
+        <w:br/>
+      </w:r>
+      <w:r>
+        <w:rPr>
+          <w:rStyle w:val="VerbatimChar"/>
+        </w:rPr>
+        <w:t xml:space="preserve">## Balanced Accuracy            0.6927           0.8266       0.7315      0.6887</w:t>
       </w:r>
     </w:p>
     <w:sectPr/>

</xml_diff>